<commit_message>
:memo: DOC: correct use case
</commit_message>
<xml_diff>
--- a/软件需求规约.docx
+++ b/软件需求规约.docx
@@ -41,16 +41,8 @@
         <w:rPr>
           <w:rFonts w:ascii="Arial" w:hAnsi="Arial"/>
         </w:rPr>
-        <w:t xml:space="preserve"> </w:t>
-      </w:r>
-      <w:proofErr w:type="spellStart"/>
-      <w:r>
-        <w:rPr>
-          <w:rFonts w:ascii="Arial" w:hAnsi="Arial"/>
-        </w:rPr>
-        <w:t>PCLogo</w:t>
-      </w:r>
-      <w:proofErr w:type="spellEnd"/>
+        <w:t xml:space="preserve"> PC Logo</w:t>
+      </w:r>
       <w:r>
         <w:rPr>
           <w:rFonts w:ascii="Arial" w:hAnsi="Arial" w:hint="eastAsia"/>
@@ -126,7 +118,21 @@
           <w:rFonts w:ascii="Arial" w:hAnsi="Arial"/>
           <w:sz w:val="28"/>
         </w:rPr>
-        <w:t xml:space="preserve"> &lt;1.0&gt;</w:t>
+        <w:t xml:space="preserve"> &lt;1.</w:t>
+      </w:r>
+      <w:r>
+        <w:rPr>
+          <w:rFonts w:ascii="Arial" w:hAnsi="Arial"/>
+          <w:sz w:val="28"/>
+        </w:rPr>
+        <w:t>1</w:t>
+      </w:r>
+      <w:r>
+        <w:rPr>
+          <w:rFonts w:ascii="Arial" w:hAnsi="Arial"/>
+          <w:sz w:val="28"/>
+        </w:rPr>
+        <w:t>&gt;</w:t>
       </w:r>
     </w:p>
     <w:p>
@@ -464,7 +470,16 @@
           <w:p>
             <w:pPr>
               <w:pStyle w:val="Tabletext"/>
+              <w:rPr>
+                <w:rFonts w:ascii="Times New Roman"/>
+              </w:rPr>
             </w:pPr>
+            <w:r>
+              <w:rPr>
+                <w:rFonts w:ascii="Times New Roman"/>
+              </w:rPr>
+              <w:t>02/11/2020</w:t>
+            </w:r>
           </w:p>
         </w:tc>
         <w:tc>
@@ -474,7 +489,16 @@
           <w:p>
             <w:pPr>
               <w:pStyle w:val="Tabletext"/>
+              <w:rPr>
+                <w:rFonts w:ascii="Times New Roman"/>
+              </w:rPr>
             </w:pPr>
+            <w:r>
+              <w:rPr>
+                <w:rFonts w:ascii="Times New Roman"/>
+              </w:rPr>
+              <w:t>1.1</w:t>
+            </w:r>
           </w:p>
         </w:tc>
         <w:tc>
@@ -485,6 +509,12 @@
             <w:pPr>
               <w:pStyle w:val="Tabletext"/>
             </w:pPr>
+            <w:r>
+              <w:rPr>
+                <w:rFonts w:hint="eastAsia"/>
+              </w:rPr>
+              <w:t>修改用例图部分</w:t>
+            </w:r>
           </w:p>
         </w:tc>
         <w:tc>
@@ -495,6 +525,12 @@
             <w:pPr>
               <w:pStyle w:val="Tabletext"/>
             </w:pPr>
+            <w:r>
+              <w:rPr>
+                <w:rFonts w:hint="eastAsia"/>
+              </w:rPr>
+              <w:t>敖宇晨</w:t>
+            </w:r>
           </w:p>
         </w:tc>
       </w:tr>
@@ -711,7 +747,7 @@
         <w:rPr>
           <w:noProof/>
         </w:rPr>
-        <w:instrText xml:space="preserve"> PAGEREF _Toc52533595 \h </w:instrText>
+        <w:instrText xml:space="preserve"> PAGEREF _Toc55218600 \h </w:instrText>
       </w:r>
       <w:r>
         <w:rPr>
@@ -789,7 +825,7 @@
         <w:rPr>
           <w:noProof/>
         </w:rPr>
-        <w:instrText xml:space="preserve"> PAGEREF _Toc52533596 \h </w:instrText>
+        <w:instrText xml:space="preserve"> PAGEREF _Toc55218601 \h </w:instrText>
       </w:r>
       <w:r>
         <w:rPr>
@@ -867,7 +903,7 @@
         <w:rPr>
           <w:noProof/>
         </w:rPr>
-        <w:instrText xml:space="preserve"> PAGEREF _Toc52533597 \h </w:instrText>
+        <w:instrText xml:space="preserve"> PAGEREF _Toc55218602 \h </w:instrText>
       </w:r>
       <w:r>
         <w:rPr>
@@ -945,7 +981,7 @@
         <w:rPr>
           <w:noProof/>
         </w:rPr>
-        <w:instrText xml:space="preserve"> PAGEREF _Toc52533598 \h </w:instrText>
+        <w:instrText xml:space="preserve"> PAGEREF _Toc55218603 \h </w:instrText>
       </w:r>
       <w:r>
         <w:rPr>
@@ -1023,7 +1059,7 @@
         <w:rPr>
           <w:noProof/>
         </w:rPr>
-        <w:instrText xml:space="preserve"> PAGEREF _Toc52533599 \h </w:instrText>
+        <w:instrText xml:space="preserve"> PAGEREF _Toc55218604 \h </w:instrText>
       </w:r>
       <w:r>
         <w:rPr>
@@ -1101,7 +1137,7 @@
         <w:rPr>
           <w:noProof/>
         </w:rPr>
-        <w:instrText xml:space="preserve"> PAGEREF _Toc52533600 \h </w:instrText>
+        <w:instrText xml:space="preserve"> PAGEREF _Toc55218605 \h </w:instrText>
       </w:r>
       <w:r>
         <w:rPr>
@@ -1179,7 +1215,7 @@
         <w:rPr>
           <w:noProof/>
         </w:rPr>
-        <w:instrText xml:space="preserve"> PAGEREF _Toc52533601 \h </w:instrText>
+        <w:instrText xml:space="preserve"> PAGEREF _Toc55218606 \h </w:instrText>
       </w:r>
       <w:r>
         <w:rPr>
@@ -1254,7 +1290,7 @@
         <w:rPr>
           <w:noProof/>
         </w:rPr>
-        <w:instrText xml:space="preserve"> PAGEREF _Toc52533602 \h </w:instrText>
+        <w:instrText xml:space="preserve"> PAGEREF _Toc55218607 \h </w:instrText>
       </w:r>
       <w:r>
         <w:rPr>
@@ -1311,7 +1347,7 @@
         <w:rPr>
           <w:noProof/>
         </w:rPr>
-        <w:t>&lt;Use case1 用户模块 规约&gt;</w:t>
+        <w:t>&lt;Use case1 用户系统 规约&gt;</w:t>
       </w:r>
       <w:r>
         <w:rPr>
@@ -1329,7 +1365,7 @@
         <w:rPr>
           <w:noProof/>
         </w:rPr>
-        <w:instrText xml:space="preserve"> PAGEREF _Toc52533603 \h </w:instrText>
+        <w:instrText xml:space="preserve"> PAGEREF _Toc55218608 \h </w:instrText>
       </w:r>
       <w:r>
         <w:rPr>
@@ -1346,7 +1382,7 @@
         <w:rPr>
           <w:noProof/>
         </w:rPr>
-        <w:t>7</w:t>
+        <w:t>5</w:t>
       </w:r>
       <w:r>
         <w:rPr>
@@ -1404,7 +1440,7 @@
         <w:rPr>
           <w:noProof/>
         </w:rPr>
-        <w:instrText xml:space="preserve"> PAGEREF _Toc52533604 \h </w:instrText>
+        <w:instrText xml:space="preserve"> PAGEREF _Toc55218609 \h </w:instrText>
       </w:r>
       <w:r>
         <w:rPr>
@@ -1421,7 +1457,7 @@
         <w:rPr>
           <w:noProof/>
         </w:rPr>
-        <w:t>7</w:t>
+        <w:t>5</w:t>
       </w:r>
       <w:r>
         <w:rPr>
@@ -1461,7 +1497,7 @@
         <w:rPr>
           <w:noProof/>
         </w:rPr>
-        <w:t>&lt;Use case3 匹配模块 规约&gt;</w:t>
+        <w:t>&lt;Use case3 匹配机制 规约&gt;</w:t>
       </w:r>
       <w:r>
         <w:rPr>
@@ -1479,7 +1515,7 @@
         <w:rPr>
           <w:noProof/>
         </w:rPr>
-        <w:instrText xml:space="preserve"> PAGEREF _Toc52533605 \h </w:instrText>
+        <w:instrText xml:space="preserve"> PAGEREF _Toc55218610 \h </w:instrText>
       </w:r>
       <w:r>
         <w:rPr>
@@ -1496,7 +1532,7 @@
         <w:rPr>
           <w:noProof/>
         </w:rPr>
-        <w:t>7</w:t>
+        <w:t>6</w:t>
       </w:r>
       <w:r>
         <w:rPr>
@@ -1536,7 +1572,7 @@
         <w:rPr>
           <w:noProof/>
         </w:rPr>
-        <w:t>&lt;Use case4 双人协作模式 规约&gt;</w:t>
+        <w:t>&lt;Use case4 协作模式 规约&gt;</w:t>
       </w:r>
       <w:r>
         <w:rPr>
@@ -1554,7 +1590,7 @@
         <w:rPr>
           <w:noProof/>
         </w:rPr>
-        <w:instrText xml:space="preserve"> PAGEREF _Toc52533606 \h </w:instrText>
+        <w:instrText xml:space="preserve"> PAGEREF _Toc55218611 \h </w:instrText>
       </w:r>
       <w:r>
         <w:rPr>
@@ -1571,7 +1607,7 @@
         <w:rPr>
           <w:noProof/>
         </w:rPr>
-        <w:t>7</w:t>
+        <w:t>6</w:t>
       </w:r>
       <w:r>
         <w:rPr>
@@ -1611,7 +1647,7 @@
         <w:rPr>
           <w:noProof/>
         </w:rPr>
-        <w:t>&lt;Use case5 双人对战模式 规约&gt;</w:t>
+        <w:t>&lt;Use case5 对战模式 规约&gt;</w:t>
       </w:r>
       <w:r>
         <w:rPr>
@@ -1629,7 +1665,7 @@
         <w:rPr>
           <w:noProof/>
         </w:rPr>
-        <w:instrText xml:space="preserve"> PAGEREF _Toc52533607 \h </w:instrText>
+        <w:instrText xml:space="preserve"> PAGEREF _Toc55218612 \h </w:instrText>
       </w:r>
       <w:r>
         <w:rPr>
@@ -1646,7 +1682,7 @@
         <w:rPr>
           <w:noProof/>
         </w:rPr>
-        <w:t>7</w:t>
+        <w:t>6</w:t>
       </w:r>
       <w:r>
         <w:rPr>
@@ -1707,7 +1743,7 @@
         <w:rPr>
           <w:noProof/>
         </w:rPr>
-        <w:instrText xml:space="preserve"> PAGEREF _Toc52533608 \h </w:instrText>
+        <w:instrText xml:space="preserve"> PAGEREF _Toc55218613 \h </w:instrText>
       </w:r>
       <w:r>
         <w:rPr>
@@ -1724,7 +1760,7 @@
         <w:rPr>
           <w:noProof/>
         </w:rPr>
-        <w:t>8</w:t>
+        <w:t>6</w:t>
       </w:r>
       <w:r>
         <w:rPr>
@@ -1782,7 +1818,7 @@
         <w:rPr>
           <w:noProof/>
         </w:rPr>
-        <w:instrText xml:space="preserve"> PAGEREF _Toc52533609 \h </w:instrText>
+        <w:instrText xml:space="preserve"> PAGEREF _Toc55218614 \h </w:instrText>
       </w:r>
       <w:r>
         <w:rPr>
@@ -1799,7 +1835,7 @@
         <w:rPr>
           <w:noProof/>
         </w:rPr>
-        <w:t>8</w:t>
+        <w:t>6</w:t>
       </w:r>
       <w:r>
         <w:rPr>
@@ -1860,7 +1896,7 @@
         <w:rPr>
           <w:noProof/>
         </w:rPr>
-        <w:instrText xml:space="preserve"> PAGEREF _Toc52533610 \h </w:instrText>
+        <w:instrText xml:space="preserve"> PAGEREF _Toc55218615 \h </w:instrText>
       </w:r>
       <w:r>
         <w:rPr>
@@ -1877,7 +1913,7 @@
         <w:rPr>
           <w:noProof/>
         </w:rPr>
-        <w:t>8</w:t>
+        <w:t>6</w:t>
       </w:r>
       <w:r>
         <w:rPr>
@@ -1935,7 +1971,7 @@
         <w:rPr>
           <w:noProof/>
         </w:rPr>
-        <w:instrText xml:space="preserve"> PAGEREF _Toc52533611 \h </w:instrText>
+        <w:instrText xml:space="preserve"> PAGEREF _Toc55218616 \h </w:instrText>
       </w:r>
       <w:r>
         <w:rPr>
@@ -1952,7 +1988,7 @@
         <w:rPr>
           <w:noProof/>
         </w:rPr>
-        <w:t>8</w:t>
+        <w:t>6</w:t>
       </w:r>
       <w:r>
         <w:rPr>
@@ -2013,7 +2049,7 @@
         <w:rPr>
           <w:noProof/>
         </w:rPr>
-        <w:instrText xml:space="preserve"> PAGEREF _Toc52533612 \h </w:instrText>
+        <w:instrText xml:space="preserve"> PAGEREF _Toc55218617 \h </w:instrText>
       </w:r>
       <w:r>
         <w:rPr>
@@ -2030,7 +2066,7 @@
         <w:rPr>
           <w:noProof/>
         </w:rPr>
-        <w:t>8</w:t>
+        <w:t>7</w:t>
       </w:r>
       <w:r>
         <w:rPr>
@@ -2088,7 +2124,7 @@
         <w:rPr>
           <w:noProof/>
         </w:rPr>
-        <w:instrText xml:space="preserve"> PAGEREF _Toc52533613 \h </w:instrText>
+        <w:instrText xml:space="preserve"> PAGEREF _Toc55218618 \h </w:instrText>
       </w:r>
       <w:r>
         <w:rPr>
@@ -2105,7 +2141,7 @@
         <w:rPr>
           <w:noProof/>
         </w:rPr>
-        <w:t>8</w:t>
+        <w:t>7</w:t>
       </w:r>
       <w:r>
         <w:rPr>
@@ -2166,7 +2202,7 @@
         <w:rPr>
           <w:noProof/>
         </w:rPr>
-        <w:instrText xml:space="preserve"> PAGEREF _Toc52533614 \h </w:instrText>
+        <w:instrText xml:space="preserve"> PAGEREF _Toc55218619 \h </w:instrText>
       </w:r>
       <w:r>
         <w:rPr>
@@ -2183,7 +2219,7 @@
         <w:rPr>
           <w:noProof/>
         </w:rPr>
-        <w:t>8</w:t>
+        <w:t>7</w:t>
       </w:r>
       <w:r>
         <w:rPr>
@@ -2241,7 +2277,7 @@
         <w:rPr>
           <w:noProof/>
         </w:rPr>
-        <w:instrText xml:space="preserve"> PAGEREF _Toc52533615 \h </w:instrText>
+        <w:instrText xml:space="preserve"> PAGEREF _Toc55218620 \h </w:instrText>
       </w:r>
       <w:r>
         <w:rPr>
@@ -2258,7 +2294,7 @@
         <w:rPr>
           <w:noProof/>
         </w:rPr>
-        <w:t>8</w:t>
+        <w:t>7</w:t>
       </w:r>
       <w:r>
         <w:rPr>
@@ -2319,7 +2355,7 @@
         <w:rPr>
           <w:noProof/>
         </w:rPr>
-        <w:instrText xml:space="preserve"> PAGEREF _Toc52533616 \h </w:instrText>
+        <w:instrText xml:space="preserve"> PAGEREF _Toc55218621 \h </w:instrText>
       </w:r>
       <w:r>
         <w:rPr>
@@ -2336,7 +2372,7 @@
         <w:rPr>
           <w:noProof/>
         </w:rPr>
-        <w:t>9</w:t>
+        <w:t>7</w:t>
       </w:r>
       <w:r>
         <w:rPr>
@@ -2394,7 +2430,7 @@
         <w:rPr>
           <w:noProof/>
         </w:rPr>
-        <w:instrText xml:space="preserve"> PAGEREF _Toc52533617 \h </w:instrText>
+        <w:instrText xml:space="preserve"> PAGEREF _Toc55218622 \h </w:instrText>
       </w:r>
       <w:r>
         <w:rPr>
@@ -2411,7 +2447,7 @@
         <w:rPr>
           <w:noProof/>
         </w:rPr>
-        <w:t>9</w:t>
+        <w:t>7</w:t>
       </w:r>
       <w:r>
         <w:rPr>
@@ -2472,7 +2508,7 @@
         <w:rPr>
           <w:noProof/>
         </w:rPr>
-        <w:instrText xml:space="preserve"> PAGEREF _Toc52533618 \h </w:instrText>
+        <w:instrText xml:space="preserve"> PAGEREF _Toc55218623 \h </w:instrText>
       </w:r>
       <w:r>
         <w:rPr>
@@ -2489,7 +2525,7 @@
         <w:rPr>
           <w:noProof/>
         </w:rPr>
-        <w:t>9</w:t>
+        <w:t>7</w:t>
       </w:r>
       <w:r>
         <w:rPr>
@@ -2550,7 +2586,7 @@
         <w:rPr>
           <w:noProof/>
         </w:rPr>
-        <w:instrText xml:space="preserve"> PAGEREF _Toc52533619 \h </w:instrText>
+        <w:instrText xml:space="preserve"> PAGEREF _Toc55218624 \h </w:instrText>
       </w:r>
       <w:r>
         <w:rPr>
@@ -2567,7 +2603,7 @@
         <w:rPr>
           <w:noProof/>
         </w:rPr>
-        <w:t>9</w:t>
+        <w:t>8</w:t>
       </w:r>
       <w:r>
         <w:rPr>
@@ -2625,7 +2661,7 @@
         <w:rPr>
           <w:noProof/>
         </w:rPr>
-        <w:instrText xml:space="preserve"> PAGEREF _Toc52533620 \h </w:instrText>
+        <w:instrText xml:space="preserve"> PAGEREF _Toc55218625 \h </w:instrText>
       </w:r>
       <w:r>
         <w:rPr>
@@ -2642,7 +2678,7 @@
         <w:rPr>
           <w:noProof/>
         </w:rPr>
-        <w:t>9</w:t>
+        <w:t>8</w:t>
       </w:r>
       <w:r>
         <w:rPr>
@@ -2700,7 +2736,7 @@
         <w:rPr>
           <w:noProof/>
         </w:rPr>
-        <w:instrText xml:space="preserve"> PAGEREF _Toc52533621 \h </w:instrText>
+        <w:instrText xml:space="preserve"> PAGEREF _Toc55218626 \h </w:instrText>
       </w:r>
       <w:r>
         <w:rPr>
@@ -2717,7 +2753,7 @@
         <w:rPr>
           <w:noProof/>
         </w:rPr>
-        <w:t>10</w:t>
+        <w:t>8</w:t>
       </w:r>
       <w:r>
         <w:rPr>
@@ -2775,7 +2811,7 @@
         <w:rPr>
           <w:noProof/>
         </w:rPr>
-        <w:instrText xml:space="preserve"> PAGEREF _Toc52533622 \h </w:instrText>
+        <w:instrText xml:space="preserve"> PAGEREF _Toc55218627 \h </w:instrText>
       </w:r>
       <w:r>
         <w:rPr>
@@ -2792,7 +2828,7 @@
         <w:rPr>
           <w:noProof/>
         </w:rPr>
-        <w:t>10</w:t>
+        <w:t>8</w:t>
       </w:r>
       <w:r>
         <w:rPr>
@@ -2850,7 +2886,7 @@
         <w:rPr>
           <w:noProof/>
         </w:rPr>
-        <w:instrText xml:space="preserve"> PAGEREF _Toc52533623 \h </w:instrText>
+        <w:instrText xml:space="preserve"> PAGEREF _Toc55218628 \h </w:instrText>
       </w:r>
       <w:r>
         <w:rPr>
@@ -2867,7 +2903,7 @@
         <w:rPr>
           <w:noProof/>
         </w:rPr>
-        <w:t>10</w:t>
+        <w:t>8</w:t>
       </w:r>
       <w:r>
         <w:rPr>
@@ -2928,7 +2964,7 @@
         <w:rPr>
           <w:noProof/>
         </w:rPr>
-        <w:instrText xml:space="preserve"> PAGEREF _Toc52533624 \h </w:instrText>
+        <w:instrText xml:space="preserve"> PAGEREF _Toc55218629 \h </w:instrText>
       </w:r>
       <w:r>
         <w:rPr>
@@ -2945,7 +2981,7 @@
         <w:rPr>
           <w:noProof/>
         </w:rPr>
-        <w:t>10</w:t>
+        <w:t>9</w:t>
       </w:r>
       <w:r>
         <w:rPr>
@@ -3012,7 +3048,7 @@
         <w:ind w:left="720" w:hanging="720"/>
       </w:pPr>
       <w:bookmarkStart w:id="0" w:name="_Toc498836223"/>
-      <w:bookmarkStart w:id="1" w:name="_Toc52533595"/>
+      <w:bookmarkStart w:id="1" w:name="_Toc55218600"/>
       <w:r>
         <w:rPr>
           <w:rFonts w:hint="eastAsia"/>
@@ -3031,7 +3067,7 @@
         </w:numPr>
       </w:pPr>
       <w:bookmarkStart w:id="2" w:name="_Toc498836224"/>
-      <w:bookmarkStart w:id="3" w:name="_Toc52533596"/>
+      <w:bookmarkStart w:id="3" w:name="_Toc55218601"/>
       <w:r>
         <w:rPr>
           <w:rFonts w:hint="eastAsia"/>
@@ -3164,7 +3200,7 @@
         <w:pStyle w:val="2"/>
       </w:pPr>
       <w:bookmarkStart w:id="4" w:name="_Toc498836226"/>
-      <w:bookmarkStart w:id="5" w:name="_Toc52533597"/>
+      <w:bookmarkStart w:id="5" w:name="_Toc55218602"/>
       <w:r>
         <w:rPr>
           <w:rFonts w:hint="eastAsia"/>
@@ -3189,12 +3225,9 @@
     <w:p>
       <w:pPr>
         <w:pStyle w:val="2"/>
-        <w:rPr>
-          <w:rFonts w:hint="eastAsia"/>
-        </w:rPr>
       </w:pPr>
       <w:bookmarkStart w:id="6" w:name="_Toc498836227"/>
-      <w:bookmarkStart w:id="7" w:name="_Toc52533598"/>
+      <w:bookmarkStart w:id="7" w:name="_Toc55218603"/>
       <w:r>
         <w:rPr>
           <w:rFonts w:hint="eastAsia"/>
@@ -3496,7 +3529,7 @@
         <w:ind w:left="720" w:hanging="720"/>
       </w:pPr>
       <w:bookmarkStart w:id="8" w:name="_Toc498836229"/>
-      <w:bookmarkStart w:id="9" w:name="_Toc52533599"/>
+      <w:bookmarkStart w:id="9" w:name="_Toc55218604"/>
       <w:r>
         <w:rPr>
           <w:rFonts w:hint="eastAsia"/>
@@ -3580,9 +3613,6 @@
     <w:p>
       <w:pPr>
         <w:pStyle w:val="a9"/>
-        <w:rPr>
-          <w:rFonts w:hint="eastAsia"/>
-        </w:rPr>
       </w:pPr>
       <w:r>
         <w:rPr>
@@ -3739,7 +3769,7 @@
         <w:ind w:left="720" w:hanging="720"/>
       </w:pPr>
       <w:bookmarkStart w:id="10" w:name="_Toc498836230"/>
-      <w:bookmarkStart w:id="11" w:name="_Toc52533600"/>
+      <w:bookmarkStart w:id="11" w:name="_Toc55218605"/>
       <w:r>
         <w:rPr>
           <w:rFonts w:hint="eastAsia"/>
@@ -3755,7 +3785,7 @@
         <w:pStyle w:val="2"/>
       </w:pPr>
       <w:bookmarkStart w:id="12" w:name="_Toc498836231"/>
-      <w:bookmarkStart w:id="13" w:name="_Toc52533601"/>
+      <w:bookmarkStart w:id="13" w:name="_Toc55218606"/>
       <w:r>
         <w:rPr>
           <w:rFonts w:hint="eastAsia"/>
@@ -3768,9 +3798,13 @@
     <w:p>
       <w:pPr>
         <w:pStyle w:val="3"/>
+        <w:rPr>
+          <w:rFonts w:hint="eastAsia"/>
+        </w:rPr>
       </w:pPr>
       <w:bookmarkStart w:id="14" w:name="_Toc498836232"/>
-      <w:bookmarkStart w:id="15" w:name="_Toc52533602"/>
+      <w:bookmarkStart w:id="15" w:name="_Hlk55217276"/>
+      <w:bookmarkStart w:id="16" w:name="_Toc55218607"/>
       <w:r>
         <w:t>&lt;</w:t>
       </w:r>
@@ -3784,7 +3818,31 @@
         <w:t>&gt;</w:t>
       </w:r>
       <w:bookmarkEnd w:id="14"/>
-      <w:bookmarkEnd w:id="15"/>
+      <w:bookmarkEnd w:id="16"/>
+    </w:p>
+    <w:p>
+      <w:pPr>
+        <w:ind w:firstLine="720"/>
+        <w:rPr>
+          <w:rFonts w:ascii="Consolas" w:hAnsi="Consolas" w:cs="宋体"/>
+          <w:color w:val="E5E4E2"/>
+          <w:sz w:val="24"/>
+          <w:szCs w:val="24"/>
+        </w:rPr>
+      </w:pPr>
+      <w:r>
+        <w:rPr>
+          <w:rFonts w:hint="eastAsia"/>
+        </w:rPr>
+        <w:t>整体上包括三个模块：单机模式、用户系统、双人模式。其中用户系统和双人模式需要在联网下才能使用，单机模式则在联网与不联网下均能使用，所以将单机模式包含在联网下绘制出。</w:t>
+      </w:r>
+    </w:p>
+    <w:p>
+      <w:pPr>
+        <w:rPr>
+          <w:rFonts w:hint="eastAsia"/>
+        </w:rPr>
+      </w:pPr>
     </w:p>
     <w:p>
       <w:pPr>
@@ -3795,13 +3853,12 @@
       <w:r>
         <w:rPr>
           <w:rFonts w:hint="eastAsia"/>
-          <w:noProof/>
         </w:rPr>
         <w:drawing>
-          <wp:inline distT="0" distB="0" distL="0" distR="0" wp14:anchorId="292E8FC9" wp14:editId="7176C1DD">
-            <wp:extent cx="3067154" cy="2293034"/>
+          <wp:inline distT="0" distB="0" distL="0" distR="0" wp14:anchorId="211A87CF" wp14:editId="0A778FFA">
+            <wp:extent cx="3321934" cy="3817384"/>
             <wp:effectExtent l="0" t="0" r="0" b="0"/>
-            <wp:docPr id="1" name="图片 1"/>
+            <wp:docPr id="9" name="图片 9"/>
             <wp:cNvGraphicFramePr>
               <a:graphicFrameLocks xmlns:a="http://schemas.openxmlformats.org/drawingml/2006/main" noChangeAspect="1"/>
             </wp:cNvGraphicFramePr>
@@ -3809,8 +3866,10 @@
               <a:graphicData uri="http://schemas.openxmlformats.org/drawingml/2006/picture">
                 <pic:pic xmlns:pic="http://schemas.openxmlformats.org/drawingml/2006/picture">
                   <pic:nvPicPr>
-                    <pic:cNvPr id="1" name="图片 1"/>
-                    <pic:cNvPicPr/>
+                    <pic:cNvPr id="0" name="Picture 1"/>
+                    <pic:cNvPicPr>
+                      <a:picLocks noChangeAspect="1" noChangeArrowheads="1"/>
+                    </pic:cNvPicPr>
                   </pic:nvPicPr>
                   <pic:blipFill>
                     <a:blip r:embed="rId8">
@@ -3820,18 +3879,23 @@
                         </a:ext>
                       </a:extLst>
                     </a:blip>
+                    <a:srcRect/>
                     <a:stretch>
                       <a:fillRect/>
                     </a:stretch>
                   </pic:blipFill>
-                  <pic:spPr>
+                  <pic:spPr bwMode="auto">
                     <a:xfrm>
                       <a:off x="0" y="0"/>
-                      <a:ext cx="3087731" cy="2308417"/>
+                      <a:ext cx="3337827" cy="3835648"/>
                     </a:xfrm>
                     <a:prstGeom prst="rect">
                       <a:avLst/>
                     </a:prstGeom>
+                    <a:noFill/>
+                    <a:ln>
+                      <a:noFill/>
+                    </a:ln>
                   </pic:spPr>
                 </pic:pic>
               </a:graphicData>
@@ -3844,6 +3908,9 @@
       <w:pPr>
         <w:pStyle w:val="af1"/>
         <w:jc w:val="center"/>
+        <w:rPr>
+          <w:rFonts w:hint="eastAsia"/>
+        </w:rPr>
       </w:pPr>
       <w:r>
         <w:rPr>
@@ -3897,534 +3964,17 @@
         <w:fldChar w:fldCharType="end"/>
       </w:r>
       <w:r>
-        <w:t xml:space="preserve"> use-case1 </w:t>
-      </w:r>
-      <w:r>
-        <w:rPr>
-          <w:rFonts w:hint="eastAsia"/>
-        </w:rPr>
-        <w:t>用户模块</w:t>
-      </w:r>
-    </w:p>
-    <w:p>
-      <w:pPr>
-        <w:keepNext/>
-        <w:jc w:val="center"/>
-      </w:pPr>
-      <w:r>
-        <w:rPr>
-          <w:rFonts w:hint="eastAsia"/>
-          <w:noProof/>
-        </w:rPr>
-        <w:drawing>
-          <wp:inline distT="0" distB="0" distL="0" distR="0" wp14:anchorId="3AC85292" wp14:editId="10C46215">
-            <wp:extent cx="3608363" cy="2764098"/>
-            <wp:effectExtent l="0" t="0" r="0" b="0"/>
-            <wp:docPr id="2" name="图片 2"/>
-            <wp:cNvGraphicFramePr>
-              <a:graphicFrameLocks xmlns:a="http://schemas.openxmlformats.org/drawingml/2006/main" noChangeAspect="1"/>
-            </wp:cNvGraphicFramePr>
-            <a:graphic xmlns:a="http://schemas.openxmlformats.org/drawingml/2006/main">
-              <a:graphicData uri="http://schemas.openxmlformats.org/drawingml/2006/picture">
-                <pic:pic xmlns:pic="http://schemas.openxmlformats.org/drawingml/2006/picture">
-                  <pic:nvPicPr>
-                    <pic:cNvPr id="2" name="图片 2"/>
-                    <pic:cNvPicPr/>
-                  </pic:nvPicPr>
-                  <pic:blipFill>
-                    <a:blip r:embed="rId9">
-                      <a:extLst>
-                        <a:ext uri="{28A0092B-C50C-407E-A947-70E740481C1C}">
-                          <a14:useLocalDpi xmlns:a14="http://schemas.microsoft.com/office/drawing/2010/main" val="0"/>
-                        </a:ext>
-                      </a:extLst>
-                    </a:blip>
-                    <a:stretch>
-                      <a:fillRect/>
-                    </a:stretch>
-                  </pic:blipFill>
-                  <pic:spPr>
-                    <a:xfrm>
-                      <a:off x="0" y="0"/>
-                      <a:ext cx="3627312" cy="2778613"/>
-                    </a:xfrm>
-                    <a:prstGeom prst="rect">
-                      <a:avLst/>
-                    </a:prstGeom>
-                  </pic:spPr>
-                </pic:pic>
-              </a:graphicData>
-            </a:graphic>
-          </wp:inline>
-        </w:drawing>
-      </w:r>
-    </w:p>
-    <w:p>
-      <w:pPr>
-        <w:pStyle w:val="af1"/>
-        <w:jc w:val="center"/>
-      </w:pPr>
-      <w:r>
-        <w:rPr>
-          <w:rFonts w:hint="eastAsia"/>
-        </w:rPr>
-        <w:t>图表</w:t>
-      </w:r>
-      <w:r>
-        <w:rPr>
-          <w:rFonts w:hint="eastAsia"/>
-        </w:rPr>
-        <w:t xml:space="preserve"> </w:t>
-      </w:r>
-      <w:r>
-        <w:fldChar w:fldCharType="begin"/>
-      </w:r>
-      <w:r>
-        <w:instrText xml:space="preserve"> </w:instrText>
-      </w:r>
-      <w:r>
-        <w:rPr>
-          <w:rFonts w:hint="eastAsia"/>
-        </w:rPr>
-        <w:instrText xml:space="preserve">SEQ </w:instrText>
-      </w:r>
-      <w:r>
-        <w:rPr>
-          <w:rFonts w:hint="eastAsia"/>
-        </w:rPr>
-        <w:instrText>图表</w:instrText>
-      </w:r>
-      <w:r>
-        <w:rPr>
-          <w:rFonts w:hint="eastAsia"/>
-        </w:rPr>
-        <w:instrText xml:space="preserve"> \* ARABIC</w:instrText>
-      </w:r>
-      <w:r>
-        <w:instrText xml:space="preserve"> </w:instrText>
-      </w:r>
-      <w:r>
-        <w:fldChar w:fldCharType="separate"/>
-      </w:r>
-      <w:r>
-        <w:rPr>
-          <w:noProof/>
-        </w:rPr>
-        <w:t>2</w:t>
-      </w:r>
-      <w:r>
-        <w:fldChar w:fldCharType="end"/>
-      </w:r>
-      <w:r>
-        <w:t xml:space="preserve"> </w:t>
-      </w:r>
-      <w:r>
-        <w:rPr>
-          <w:rFonts w:hint="eastAsia"/>
-        </w:rPr>
-        <w:t>use</w:t>
-      </w:r>
-      <w:r>
-        <w:t xml:space="preserve">-case2 </w:t>
-      </w:r>
-      <w:r>
-        <w:rPr>
-          <w:rFonts w:hint="eastAsia"/>
-        </w:rPr>
-        <w:t>单机模式</w:t>
-      </w:r>
-    </w:p>
-    <w:p>
-      <w:pPr>
-        <w:keepNext/>
-        <w:jc w:val="center"/>
-      </w:pPr>
-      <w:r>
-        <w:rPr>
-          <w:rFonts w:hint="eastAsia"/>
-          <w:noProof/>
-        </w:rPr>
-        <w:lastRenderedPageBreak/>
-        <w:drawing>
-          <wp:inline distT="0" distB="0" distL="0" distR="0" wp14:anchorId="01E617BD" wp14:editId="2CAB1F23">
-            <wp:extent cx="2954216" cy="2297040"/>
-            <wp:effectExtent l="0" t="0" r="0" b="8255"/>
-            <wp:docPr id="3" name="图片 3"/>
-            <wp:cNvGraphicFramePr>
-              <a:graphicFrameLocks xmlns:a="http://schemas.openxmlformats.org/drawingml/2006/main" noChangeAspect="1"/>
-            </wp:cNvGraphicFramePr>
-            <a:graphic xmlns:a="http://schemas.openxmlformats.org/drawingml/2006/main">
-              <a:graphicData uri="http://schemas.openxmlformats.org/drawingml/2006/picture">
-                <pic:pic xmlns:pic="http://schemas.openxmlformats.org/drawingml/2006/picture">
-                  <pic:nvPicPr>
-                    <pic:cNvPr id="3" name="图片 3"/>
-                    <pic:cNvPicPr/>
-                  </pic:nvPicPr>
-                  <pic:blipFill>
-                    <a:blip r:embed="rId10">
-                      <a:extLst>
-                        <a:ext uri="{28A0092B-C50C-407E-A947-70E740481C1C}">
-                          <a14:useLocalDpi xmlns:a14="http://schemas.microsoft.com/office/drawing/2010/main" val="0"/>
-                        </a:ext>
-                      </a:extLst>
-                    </a:blip>
-                    <a:stretch>
-                      <a:fillRect/>
-                    </a:stretch>
-                  </pic:blipFill>
-                  <pic:spPr>
-                    <a:xfrm>
-                      <a:off x="0" y="0"/>
-                      <a:ext cx="2972483" cy="2311244"/>
-                    </a:xfrm>
-                    <a:prstGeom prst="rect">
-                      <a:avLst/>
-                    </a:prstGeom>
-                  </pic:spPr>
-                </pic:pic>
-              </a:graphicData>
-            </a:graphic>
-          </wp:inline>
-        </w:drawing>
-      </w:r>
-    </w:p>
-    <w:p>
-      <w:pPr>
-        <w:pStyle w:val="af1"/>
-        <w:jc w:val="center"/>
-      </w:pPr>
-      <w:r>
-        <w:rPr>
-          <w:rFonts w:hint="eastAsia"/>
-        </w:rPr>
-        <w:t>图表</w:t>
-      </w:r>
-      <w:r>
-        <w:rPr>
-          <w:rFonts w:hint="eastAsia"/>
-        </w:rPr>
-        <w:t xml:space="preserve"> </w:t>
-      </w:r>
-      <w:r>
-        <w:fldChar w:fldCharType="begin"/>
-      </w:r>
-      <w:r>
-        <w:instrText xml:space="preserve"> </w:instrText>
-      </w:r>
-      <w:r>
-        <w:rPr>
-          <w:rFonts w:hint="eastAsia"/>
-        </w:rPr>
-        <w:instrText xml:space="preserve">SEQ </w:instrText>
-      </w:r>
-      <w:r>
-        <w:rPr>
-          <w:rFonts w:hint="eastAsia"/>
-        </w:rPr>
-        <w:instrText>图表</w:instrText>
-      </w:r>
-      <w:r>
-        <w:rPr>
-          <w:rFonts w:hint="eastAsia"/>
-        </w:rPr>
-        <w:instrText xml:space="preserve"> \* ARABIC</w:instrText>
-      </w:r>
-      <w:r>
-        <w:instrText xml:space="preserve"> </w:instrText>
-      </w:r>
-      <w:r>
-        <w:fldChar w:fldCharType="separate"/>
-      </w:r>
-      <w:r>
-        <w:rPr>
-          <w:noProof/>
-        </w:rPr>
-        <w:t>3</w:t>
-      </w:r>
-      <w:r>
-        <w:fldChar w:fldCharType="end"/>
-      </w:r>
-      <w:r>
-        <w:t xml:space="preserve"> </w:t>
-      </w:r>
-      <w:r>
-        <w:rPr>
-          <w:rFonts w:hint="eastAsia"/>
-        </w:rPr>
-        <w:t>use</w:t>
-      </w:r>
-      <w:r>
-        <w:t xml:space="preserve">-case3 </w:t>
-      </w:r>
-      <w:r>
-        <w:rPr>
-          <w:rFonts w:hint="eastAsia"/>
-        </w:rPr>
-        <w:t>匹配模块</w:t>
-      </w:r>
-    </w:p>
-    <w:p>
-      <w:pPr>
-        <w:keepNext/>
-        <w:jc w:val="center"/>
-      </w:pPr>
-      <w:r>
-        <w:rPr>
-          <w:rFonts w:hint="eastAsia"/>
-          <w:noProof/>
-        </w:rPr>
-        <w:drawing>
-          <wp:inline distT="0" distB="0" distL="0" distR="0" wp14:anchorId="03505365" wp14:editId="66F1001B">
-            <wp:extent cx="2672862" cy="2989779"/>
-            <wp:effectExtent l="0" t="0" r="0" b="1270"/>
-            <wp:docPr id="4" name="图片 4"/>
-            <wp:cNvGraphicFramePr>
-              <a:graphicFrameLocks xmlns:a="http://schemas.openxmlformats.org/drawingml/2006/main" noChangeAspect="1"/>
-            </wp:cNvGraphicFramePr>
-            <a:graphic xmlns:a="http://schemas.openxmlformats.org/drawingml/2006/main">
-              <a:graphicData uri="http://schemas.openxmlformats.org/drawingml/2006/picture">
-                <pic:pic xmlns:pic="http://schemas.openxmlformats.org/drawingml/2006/picture">
-                  <pic:nvPicPr>
-                    <pic:cNvPr id="4" name="图片 4"/>
-                    <pic:cNvPicPr/>
-                  </pic:nvPicPr>
-                  <pic:blipFill>
-                    <a:blip r:embed="rId11">
-                      <a:extLst>
-                        <a:ext uri="{28A0092B-C50C-407E-A947-70E740481C1C}">
-                          <a14:useLocalDpi xmlns:a14="http://schemas.microsoft.com/office/drawing/2010/main" val="0"/>
-                        </a:ext>
-                      </a:extLst>
-                    </a:blip>
-                    <a:stretch>
-                      <a:fillRect/>
-                    </a:stretch>
-                  </pic:blipFill>
-                  <pic:spPr>
-                    <a:xfrm>
-                      <a:off x="0" y="0"/>
-                      <a:ext cx="2700196" cy="3020354"/>
-                    </a:xfrm>
-                    <a:prstGeom prst="rect">
-                      <a:avLst/>
-                    </a:prstGeom>
-                  </pic:spPr>
-                </pic:pic>
-              </a:graphicData>
-            </a:graphic>
-          </wp:inline>
-        </w:drawing>
-      </w:r>
-    </w:p>
-    <w:p>
-      <w:pPr>
-        <w:pStyle w:val="af1"/>
-        <w:jc w:val="center"/>
-      </w:pPr>
-      <w:r>
-        <w:rPr>
-          <w:rFonts w:hint="eastAsia"/>
-        </w:rPr>
-        <w:t>图表</w:t>
-      </w:r>
-      <w:r>
-        <w:rPr>
-          <w:rFonts w:hint="eastAsia"/>
-        </w:rPr>
-        <w:t xml:space="preserve"> </w:t>
-      </w:r>
-      <w:r>
-        <w:fldChar w:fldCharType="begin"/>
-      </w:r>
-      <w:r>
-        <w:instrText xml:space="preserve"> </w:instrText>
-      </w:r>
-      <w:r>
-        <w:rPr>
-          <w:rFonts w:hint="eastAsia"/>
-        </w:rPr>
-        <w:instrText xml:space="preserve">SEQ </w:instrText>
-      </w:r>
-      <w:r>
-        <w:rPr>
-          <w:rFonts w:hint="eastAsia"/>
-        </w:rPr>
-        <w:instrText>图表</w:instrText>
-      </w:r>
-      <w:r>
-        <w:rPr>
-          <w:rFonts w:hint="eastAsia"/>
-        </w:rPr>
-        <w:instrText xml:space="preserve"> \* ARABIC</w:instrText>
-      </w:r>
-      <w:r>
-        <w:instrText xml:space="preserve"> </w:instrText>
-      </w:r>
-      <w:r>
-        <w:fldChar w:fldCharType="separate"/>
-      </w:r>
-      <w:r>
-        <w:rPr>
-          <w:noProof/>
-        </w:rPr>
-        <w:t>4</w:t>
-      </w:r>
-      <w:r>
-        <w:fldChar w:fldCharType="end"/>
-      </w:r>
-      <w:r>
-        <w:t xml:space="preserve"> </w:t>
-      </w:r>
-      <w:r>
-        <w:rPr>
-          <w:rFonts w:hint="eastAsia"/>
-        </w:rPr>
-        <w:t>use</w:t>
-      </w:r>
-      <w:r>
-        <w:t xml:space="preserve">-case4 </w:t>
-      </w:r>
-      <w:r>
-        <w:rPr>
-          <w:rFonts w:hint="eastAsia"/>
-        </w:rPr>
-        <w:t>双人协作模式</w:t>
-      </w:r>
-    </w:p>
-    <w:p>
-      <w:pPr>
-        <w:keepNext/>
-        <w:jc w:val="center"/>
-      </w:pPr>
-      <w:r>
-        <w:rPr>
-          <w:rFonts w:hint="eastAsia"/>
-          <w:noProof/>
-        </w:rPr>
-        <w:lastRenderedPageBreak/>
-        <w:drawing>
-          <wp:inline distT="0" distB="0" distL="0" distR="0" wp14:anchorId="21E8C928" wp14:editId="2673F6FE">
-            <wp:extent cx="3221502" cy="3235613"/>
-            <wp:effectExtent l="0" t="0" r="0" b="3175"/>
-            <wp:docPr id="5" name="图片 5"/>
-            <wp:cNvGraphicFramePr>
-              <a:graphicFrameLocks xmlns:a="http://schemas.openxmlformats.org/drawingml/2006/main" noChangeAspect="1"/>
-            </wp:cNvGraphicFramePr>
-            <a:graphic xmlns:a="http://schemas.openxmlformats.org/drawingml/2006/main">
-              <a:graphicData uri="http://schemas.openxmlformats.org/drawingml/2006/picture">
-                <pic:pic xmlns:pic="http://schemas.openxmlformats.org/drawingml/2006/picture">
-                  <pic:nvPicPr>
-                    <pic:cNvPr id="5" name="图片 5"/>
-                    <pic:cNvPicPr/>
-                  </pic:nvPicPr>
-                  <pic:blipFill>
-                    <a:blip r:embed="rId12">
-                      <a:extLst>
-                        <a:ext uri="{28A0092B-C50C-407E-A947-70E740481C1C}">
-                          <a14:useLocalDpi xmlns:a14="http://schemas.microsoft.com/office/drawing/2010/main" val="0"/>
-                        </a:ext>
-                      </a:extLst>
-                    </a:blip>
-                    <a:stretch>
-                      <a:fillRect/>
-                    </a:stretch>
-                  </pic:blipFill>
-                  <pic:spPr>
-                    <a:xfrm>
-                      <a:off x="0" y="0"/>
-                      <a:ext cx="3238015" cy="3252198"/>
-                    </a:xfrm>
-                    <a:prstGeom prst="rect">
-                      <a:avLst/>
-                    </a:prstGeom>
-                  </pic:spPr>
-                </pic:pic>
-              </a:graphicData>
-            </a:graphic>
-          </wp:inline>
-        </w:drawing>
-      </w:r>
-    </w:p>
-    <w:p>
-      <w:pPr>
-        <w:pStyle w:val="af1"/>
-        <w:jc w:val="center"/>
-      </w:pPr>
-      <w:r>
-        <w:rPr>
-          <w:rFonts w:hint="eastAsia"/>
-        </w:rPr>
-        <w:t>图表</w:t>
-      </w:r>
-      <w:r>
-        <w:rPr>
-          <w:rFonts w:hint="eastAsia"/>
-        </w:rPr>
-        <w:t xml:space="preserve"> </w:t>
-      </w:r>
-      <w:r>
-        <w:fldChar w:fldCharType="begin"/>
-      </w:r>
-      <w:r>
-        <w:instrText xml:space="preserve"> </w:instrText>
-      </w:r>
-      <w:r>
-        <w:rPr>
-          <w:rFonts w:hint="eastAsia"/>
-        </w:rPr>
-        <w:instrText xml:space="preserve">SEQ </w:instrText>
-      </w:r>
-      <w:r>
-        <w:rPr>
-          <w:rFonts w:hint="eastAsia"/>
-        </w:rPr>
-        <w:instrText>图表</w:instrText>
-      </w:r>
-      <w:r>
-        <w:rPr>
-          <w:rFonts w:hint="eastAsia"/>
-        </w:rPr>
-        <w:instrText xml:space="preserve"> \* ARABIC</w:instrText>
-      </w:r>
-      <w:r>
-        <w:instrText xml:space="preserve"> </w:instrText>
-      </w:r>
-      <w:r>
-        <w:fldChar w:fldCharType="separate"/>
-      </w:r>
-      <w:r>
-        <w:rPr>
-          <w:noProof/>
-        </w:rPr>
-        <w:t>5</w:t>
-      </w:r>
-      <w:r>
-        <w:fldChar w:fldCharType="end"/>
-      </w:r>
-      <w:r>
-        <w:t xml:space="preserve"> </w:t>
-      </w:r>
-      <w:r>
-        <w:rPr>
-          <w:rFonts w:hint="eastAsia"/>
-        </w:rPr>
-        <w:t>use</w:t>
-      </w:r>
-      <w:r>
-        <w:t xml:space="preserve">-case5 </w:t>
-      </w:r>
-      <w:r>
-        <w:rPr>
-          <w:rFonts w:hint="eastAsia"/>
-        </w:rPr>
-        <w:t>双人对战模式</w:t>
+        <w:rPr>
+          <w:rFonts w:hint="eastAsia"/>
+        </w:rPr>
+        <w:t>用例图</w:t>
       </w:r>
     </w:p>
     <w:p>
       <w:pPr>
         <w:pStyle w:val="3"/>
       </w:pPr>
-      <w:bookmarkStart w:id="16" w:name="_Toc52533603"/>
+      <w:bookmarkStart w:id="17" w:name="_Toc55218608"/>
       <w:r>
         <w:t>&lt;</w:t>
       </w:r>
@@ -4441,7 +3991,13 @@
         <w:rPr>
           <w:rFonts w:hint="eastAsia"/>
         </w:rPr>
-        <w:t>用户模块</w:t>
+        <w:t>用户</w:t>
+      </w:r>
+      <w:r>
+        <w:rPr>
+          <w:rFonts w:hint="eastAsia"/>
+        </w:rPr>
+        <w:t>系统</w:t>
       </w:r>
       <w:r>
         <w:rPr>
@@ -4452,35 +4008,65 @@
       <w:r>
         <w:t>&gt;</w:t>
       </w:r>
-      <w:bookmarkEnd w:id="16"/>
+      <w:bookmarkEnd w:id="17"/>
     </w:p>
     <w:p>
       <w:pPr>
         <w:ind w:firstLine="720"/>
-      </w:pPr>
-      <w:r>
-        <w:rPr>
-          <w:rFonts w:hint="eastAsia"/>
-        </w:rPr>
-        <w:t>游客用户可以通过填写注册信息，发送到后台注册接口，注册新账户。注册表单包含用户名，邮箱/电话号码，密码等信息。</w:t>
-      </w:r>
-    </w:p>
-    <w:p>
-      <w:pPr>
-        <w:ind w:firstLine="720"/>
-      </w:pPr>
-      <w:r>
-        <w:rPr>
-          <w:rFonts w:hint="eastAsia"/>
-        </w:rPr>
-        <w:t>游客用户若已有账户，通过填写账号及密码，发送到后台登录接口，校验成功即可登录。</w:t>
+        <w:rPr>
+          <w:rFonts w:hint="eastAsia"/>
+        </w:rPr>
+      </w:pPr>
+      <w:r>
+        <w:rPr>
+          <w:rFonts w:hint="eastAsia"/>
+        </w:rPr>
+        <w:t>若想联网使用，需要登录，用户速</w:t>
+      </w:r>
+      <w:proofErr w:type="gramStart"/>
+      <w:r>
+        <w:rPr>
+          <w:rFonts w:hint="eastAsia"/>
+        </w:rPr>
+        <w:t>妖拥有</w:t>
+      </w:r>
+      <w:proofErr w:type="gramEnd"/>
+      <w:r>
+        <w:rPr>
+          <w:rFonts w:hint="eastAsia"/>
+        </w:rPr>
+        <w:t>一个账户。</w:t>
+      </w:r>
+      <w:r>
+        <w:rPr>
+          <w:rFonts w:hint="eastAsia"/>
+        </w:rPr>
+        <w:t>游客可以</w:t>
+      </w:r>
+      <w:r>
+        <w:rPr>
+          <w:rFonts w:hint="eastAsia"/>
+        </w:rPr>
+        <w:t>选择填</w:t>
+      </w:r>
+      <w:r>
+        <w:rPr>
+          <w:rFonts w:hint="eastAsia"/>
+        </w:rPr>
+        <w:t>写注册信息，发送到后台注册接口，注册新账户。注册表单包含用户名，邮箱/电话号码，密码等信息。游客用户若已有账户，通过填写账号及密码，发送到后台登录接口，校验成功即可登录。</w:t>
+      </w:r>
+      <w:r>
+        <w:rPr>
+          <w:rFonts w:hint="eastAsia"/>
+        </w:rPr>
+        <w:t>若登录时提示没有账户则令游客前往注册账户。</w:t>
       </w:r>
     </w:p>
     <w:p>
       <w:pPr>
         <w:pStyle w:val="3"/>
       </w:pPr>
-      <w:bookmarkStart w:id="17" w:name="_Toc52533604"/>
+      <w:bookmarkStart w:id="18" w:name="_Toc55218609"/>
       <w:r>
         <w:t>&lt;</w:t>
       </w:r>
@@ -4505,7 +4091,7 @@
       <w:r>
         <w:t>&gt;</w:t>
       </w:r>
-      <w:bookmarkEnd w:id="17"/>
+      <w:bookmarkEnd w:id="18"/>
     </w:p>
     <w:p>
       <w:pPr>
@@ -4523,14 +4109,45 @@
           <w:rFonts w:ascii="Arial" w:hAnsi="Arial" w:cs="Arial"/>
           <w:color w:val="000000"/>
         </w:rPr>
-        <w:t>在单机模式下，用户可以有两种玩法</w:t>
+        <w:t>在单机模式下，用户可以有两种</w:t>
       </w:r>
       <w:r>
         <w:rPr>
           <w:rFonts w:ascii="Arial" w:hAnsi="Arial" w:cs="Arial" w:hint="eastAsia"/>
           <w:color w:val="000000"/>
         </w:rPr>
+        <w:t>使用方式</w:t>
+      </w:r>
+      <w:r>
+        <w:rPr>
+          <w:rFonts w:ascii="Arial" w:hAnsi="Arial" w:cs="Arial" w:hint="eastAsia"/>
+          <w:color w:val="000000"/>
+        </w:rPr>
         <w:t>：</w:t>
+      </w:r>
+    </w:p>
+    <w:p>
+      <w:pPr>
+        <w:pStyle w:val="af2"/>
+        <w:widowControl/>
+        <w:numPr>
+          <w:ilvl w:val="0"/>
+          <w:numId w:val="8"/>
+        </w:numPr>
+        <w:shd w:val="clear" w:color="auto" w:fill="FFFFFF"/>
+        <w:spacing w:line="240" w:lineRule="auto"/>
+        <w:ind w:firstLineChars="0"/>
+        <w:rPr>
+          <w:rFonts w:ascii="Arial" w:hAnsi="Arial" w:cs="Arial"/>
+          <w:color w:val="000000"/>
+        </w:rPr>
+      </w:pPr>
+      <w:r>
+        <w:rPr>
+          <w:rFonts w:ascii="Arial" w:hAnsi="Arial" w:cs="Arial"/>
+          <w:color w:val="000000"/>
+        </w:rPr>
+        <w:t>命令行模式</w:t>
       </w:r>
     </w:p>
     <w:p>
@@ -4538,7 +4155,7 @@
         <w:widowControl/>
         <w:shd w:val="clear" w:color="auto" w:fill="FFFFFF"/>
         <w:spacing w:line="240" w:lineRule="auto"/>
-        <w:ind w:firstLine="720"/>
+        <w:ind w:left="720" w:firstLine="360"/>
         <w:rPr>
           <w:rFonts w:ascii="Arial" w:hAnsi="Arial" w:cs="Arial"/>
           <w:color w:val="000000"/>
@@ -4549,7 +4166,65 @@
           <w:rFonts w:ascii="Arial" w:hAnsi="Arial" w:cs="Arial"/>
           <w:color w:val="000000"/>
         </w:rPr>
-        <w:t>命令行模式</w:t>
+        <w:t>每一条指令输入后，经过</w:t>
+      </w:r>
+      <w:proofErr w:type="gramStart"/>
+      <w:r>
+        <w:rPr>
+          <w:rFonts w:ascii="Arial" w:hAnsi="Arial" w:cs="Arial"/>
+          <w:color w:val="000000"/>
+        </w:rPr>
+        <w:t>解析器</w:t>
+      </w:r>
+      <w:proofErr w:type="gramEnd"/>
+      <w:r>
+        <w:rPr>
+          <w:rFonts w:ascii="Arial" w:hAnsi="Arial" w:cs="Arial"/>
+          <w:color w:val="000000"/>
+        </w:rPr>
+        <w:t>解析，确认合乎语法规范后，交付给执行器将结果绘制在画布上</w:t>
+      </w:r>
+      <w:r>
+        <w:rPr>
+          <w:rFonts w:ascii="Arial" w:hAnsi="Arial" w:cs="Arial" w:hint="eastAsia"/>
+          <w:color w:val="000000"/>
+        </w:rPr>
+        <w:t>。</w:t>
+      </w:r>
+      <w:r>
+        <w:rPr>
+          <w:rFonts w:ascii="Arial" w:hAnsi="Arial" w:cs="Arial"/>
+          <w:color w:val="000000"/>
+        </w:rPr>
+        <w:t>输入指令可以是直接键入命令行，或者使用自然语言通过语</w:t>
+      </w:r>
+      <w:r>
+        <w:rPr>
+          <w:rFonts w:ascii="Arial" w:hAnsi="Arial" w:cs="Arial" w:hint="eastAsia"/>
+          <w:color w:val="000000"/>
+        </w:rPr>
+        <w:t>音</w:t>
+      </w:r>
+      <w:r>
+        <w:rPr>
+          <w:rFonts w:ascii="Arial" w:hAnsi="Arial" w:cs="Arial"/>
+          <w:color w:val="000000"/>
+        </w:rPr>
+        <w:t>方式</w:t>
+      </w:r>
+      <w:r>
+        <w:rPr>
+          <w:rFonts w:ascii="Arial" w:hAnsi="Arial" w:cs="Arial" w:hint="eastAsia"/>
+          <w:color w:val="000000"/>
+        </w:rPr>
+        <w:t>输入命令行</w:t>
+      </w:r>
+      <w:r>
+        <w:rPr>
+          <w:rFonts w:ascii="Arial" w:hAnsi="Arial" w:cs="Arial"/>
+          <w:color w:val="000000"/>
+        </w:rPr>
+        <w:t>（进阶需求）</w:t>
       </w:r>
     </w:p>
     <w:p>
@@ -4563,48 +4238,18 @@
           <w:color w:val="000000"/>
         </w:rPr>
       </w:pPr>
-      <w:r>
-        <w:rPr>
-          <w:rFonts w:ascii="Arial" w:hAnsi="Arial" w:cs="Arial"/>
-          <w:color w:val="000000"/>
-        </w:rPr>
-        <w:t>每一条指令输入后，经过</w:t>
-      </w:r>
-      <w:proofErr w:type="gramStart"/>
-      <w:r>
-        <w:rPr>
-          <w:rFonts w:ascii="Arial" w:hAnsi="Arial" w:cs="Arial"/>
-          <w:color w:val="000000"/>
-        </w:rPr>
-        <w:t>解析器</w:t>
-      </w:r>
-      <w:proofErr w:type="gramEnd"/>
-      <w:r>
-        <w:rPr>
-          <w:rFonts w:ascii="Arial" w:hAnsi="Arial" w:cs="Arial"/>
-          <w:color w:val="000000"/>
-        </w:rPr>
-        <w:t>解析，确认合乎语法规范后，交付给执行器将结果绘制在画布上输入指令可以是直接键入命令行，或者使用自然语言通过语言方式（进阶需求）</w:t>
-      </w:r>
-    </w:p>
-    <w:p>
-      <w:pPr>
+    </w:p>
+    <w:p>
+      <w:pPr>
+        <w:pStyle w:val="af2"/>
         <w:widowControl/>
+        <w:numPr>
+          <w:ilvl w:val="0"/>
+          <w:numId w:val="8"/>
+        </w:numPr>
         <w:shd w:val="clear" w:color="auto" w:fill="FFFFFF"/>
         <w:spacing w:line="240" w:lineRule="auto"/>
-        <w:ind w:left="720"/>
-        <w:rPr>
-          <w:rFonts w:ascii="Arial" w:hAnsi="Arial" w:cs="Arial"/>
-          <w:color w:val="000000"/>
-        </w:rPr>
-      </w:pPr>
-    </w:p>
-    <w:p>
-      <w:pPr>
-        <w:widowControl/>
-        <w:shd w:val="clear" w:color="auto" w:fill="FFFFFF"/>
-        <w:spacing w:line="240" w:lineRule="auto"/>
-        <w:ind w:left="720"/>
+        <w:ind w:firstLineChars="0"/>
         <w:rPr>
           <w:rFonts w:ascii="Arial" w:hAnsi="Arial" w:cs="Arial"/>
           <w:color w:val="000000"/>
@@ -4625,7 +4270,7 @@
         <w:widowControl/>
         <w:shd w:val="clear" w:color="auto" w:fill="FFFFFF"/>
         <w:spacing w:line="240" w:lineRule="auto"/>
-        <w:ind w:left="720"/>
+        <w:ind w:left="720" w:firstLine="360"/>
         <w:rPr>
           <w:rFonts w:ascii="Arial" w:hAnsi="Arial" w:cs="Arial"/>
           <w:color w:val="000000"/>
@@ -4638,15 +4283,58 @@
           <w:rFonts w:ascii="Arial" w:hAnsi="Arial" w:cs="Arial"/>
           <w:color w:val="000000"/>
         </w:rPr>
-        <w:t>文件可以自行在编辑器上编写或者直接导入通过丰富的指令组合，解释器确认在合乎语法规范后，绘制出丰富多彩的图案也可设置断点进行调试，分步运行</w:t>
+        <w:t>文件可以自行在编辑器上编写或者直接</w:t>
+      </w:r>
+      <w:r>
+        <w:rPr>
+          <w:rFonts w:ascii="Arial" w:hAnsi="Arial" w:cs="Arial" w:hint="eastAsia"/>
+          <w:color w:val="000000"/>
+        </w:rPr>
+        <w:t>将文件</w:t>
+      </w:r>
+      <w:r>
+        <w:rPr>
+          <w:rFonts w:ascii="Arial" w:hAnsi="Arial" w:cs="Arial"/>
+          <w:color w:val="000000"/>
+        </w:rPr>
+        <w:t>导入</w:t>
+      </w:r>
+      <w:r>
+        <w:rPr>
+          <w:rFonts w:ascii="Arial" w:hAnsi="Arial" w:cs="Arial" w:hint="eastAsia"/>
+          <w:color w:val="000000"/>
+        </w:rPr>
+        <w:t>编辑器。</w:t>
+      </w:r>
+      <w:r>
+        <w:rPr>
+          <w:rFonts w:ascii="Arial" w:hAnsi="Arial" w:cs="Arial"/>
+          <w:color w:val="000000"/>
+        </w:rPr>
+        <w:t>通过丰富的指令组合，解释器确认在合乎语法规范后，绘制出丰富多彩的图案</w:t>
+      </w:r>
+      <w:r>
+        <w:rPr>
+          <w:rFonts w:ascii="Arial" w:hAnsi="Arial" w:cs="Arial" w:hint="eastAsia"/>
+          <w:color w:val="000000"/>
+        </w:rPr>
+        <w:t>。还</w:t>
+      </w:r>
+      <w:r>
+        <w:rPr>
+          <w:rFonts w:ascii="Arial" w:hAnsi="Arial" w:cs="Arial"/>
+          <w:color w:val="000000"/>
+        </w:rPr>
+        <w:t>可设置断点进行调试，分步运行</w:t>
       </w:r>
     </w:p>
     <w:p>
       <w:pPr>
         <w:pStyle w:val="3"/>
       </w:pPr>
-      <w:bookmarkStart w:id="18" w:name="_Toc52533605"/>
-      <w:r>
+      <w:bookmarkStart w:id="19" w:name="_Toc55218610"/>
+      <w:r>
+        <w:lastRenderedPageBreak/>
         <w:t>&lt;</w:t>
       </w:r>
       <w:r>
@@ -4662,12 +4350,24 @@
         <w:rPr>
           <w:rFonts w:hint="eastAsia"/>
         </w:rPr>
-        <w:t>匹配模块 规约</w:t>
+        <w:t>匹配</w:t>
+      </w:r>
+      <w:r>
+        <w:rPr>
+          <w:rFonts w:hint="eastAsia"/>
+        </w:rPr>
+        <w:t>机制</w:t>
+      </w:r>
+      <w:r>
+        <w:rPr>
+          <w:rFonts w:hint="eastAsia"/>
+        </w:rPr>
+        <w:t xml:space="preserve"> 规约</w:t>
       </w:r>
       <w:r>
         <w:t>&gt;</w:t>
       </w:r>
-      <w:bookmarkEnd w:id="18"/>
+      <w:bookmarkEnd w:id="19"/>
     </w:p>
     <w:p>
       <w:pPr>
@@ -4678,7 +4378,7 @@
           <w:rFonts w:ascii="Arial" w:hAnsi="Arial" w:cs="Arial"/>
           <w:shd w:val="clear" w:color="auto" w:fill="FFFFFF"/>
         </w:rPr>
-        <w:t>已登录用户发送匹配请求，由后台自动匹配</w:t>
+        <w:t>用户发送匹配请求，由后台自动匹配</w:t>
       </w:r>
       <w:r>
         <w:rPr>
@@ -4692,20 +4392,34 @@
           <w:rFonts w:ascii="Arial" w:hAnsi="Arial" w:cs="Arial"/>
           <w:shd w:val="clear" w:color="auto" w:fill="FFFFFF"/>
         </w:rPr>
-        <w:t>匹配到小伙伴后，双方需要在有限时间内（如</w:t>
+        <w:t>匹配到</w:t>
+      </w:r>
+      <w:r>
+        <w:rPr>
+          <w:rFonts w:ascii="Arial" w:hAnsi="Arial" w:cs="Arial" w:hint="eastAsia"/>
+          <w:shd w:val="clear" w:color="auto" w:fill="FFFFFF"/>
+        </w:rPr>
+        <w:t>其它用户</w:t>
       </w:r>
       <w:r>
         <w:rPr>
           <w:rFonts w:ascii="Arial" w:hAnsi="Arial" w:cs="Arial"/>
           <w:shd w:val="clear" w:color="auto" w:fill="FFFFFF"/>
         </w:rPr>
-        <w:t>30</w:t>
+        <w:t>后，双方需要在有限时间内（如</w:t>
       </w:r>
       <w:r>
         <w:rPr>
           <w:rFonts w:ascii="Arial" w:hAnsi="Arial" w:cs="Arial"/>
           <w:shd w:val="clear" w:color="auto" w:fill="FFFFFF"/>
         </w:rPr>
+        <w:t>30</w:t>
+      </w:r>
+      <w:r>
+        <w:rPr>
+          <w:rFonts w:ascii="Arial" w:hAnsi="Arial" w:cs="Arial"/>
+          <w:shd w:val="clear" w:color="auto" w:fill="FFFFFF"/>
+        </w:rPr>
         <w:t>秒）确认</w:t>
       </w:r>
       <w:r>
@@ -4743,12 +4457,19 @@
         </w:rPr>
         <w:t>。</w:t>
       </w:r>
+      <w:r>
+        <w:rPr>
+          <w:rFonts w:ascii="Arial" w:hAnsi="Arial" w:cs="Arial" w:hint="eastAsia"/>
+          <w:shd w:val="clear" w:color="auto" w:fill="FFFFFF"/>
+        </w:rPr>
+        <w:t>若在规定时间内尚有用户未确认，则本次匹配失效。</w:t>
+      </w:r>
     </w:p>
     <w:p>
       <w:pPr>
         <w:pStyle w:val="3"/>
       </w:pPr>
-      <w:bookmarkStart w:id="19" w:name="_Toc52533606"/>
+      <w:bookmarkStart w:id="20" w:name="_Toc55218611"/>
       <w:r>
         <w:t>&lt;</w:t>
       </w:r>
@@ -4765,16 +4486,37 @@
         <w:rPr>
           <w:rFonts w:hint="eastAsia"/>
         </w:rPr>
-        <w:t xml:space="preserve"> 双人协作模式 规约</w:t>
+        <w:t xml:space="preserve"> 协作模式 规约</w:t>
       </w:r>
       <w:r>
         <w:t>&gt;</w:t>
       </w:r>
-      <w:bookmarkEnd w:id="19"/>
-    </w:p>
-    <w:p>
-      <w:pPr>
-        <w:ind w:firstLine="720"/>
+      <w:bookmarkEnd w:id="20"/>
+    </w:p>
+    <w:p>
+      <w:pPr>
+        <w:pStyle w:val="af2"/>
+        <w:numPr>
+          <w:ilvl w:val="0"/>
+          <w:numId w:val="9"/>
+        </w:numPr>
+        <w:ind w:firstLineChars="0"/>
+      </w:pPr>
+      <w:r>
+        <w:rPr>
+          <w:rFonts w:ascii="Arial" w:hAnsi="Arial" w:cs="Arial" w:hint="eastAsia"/>
+          <w:shd w:val="clear" w:color="auto" w:fill="FFFFFF"/>
+        </w:rPr>
+        <w:t>网上双人单海龟协同绘图</w:t>
+      </w:r>
+    </w:p>
+    <w:p>
+      <w:pPr>
+        <w:pStyle w:val="af2"/>
+        <w:ind w:left="1080" w:firstLineChars="0" w:firstLine="360"/>
+        <w:rPr>
+          <w:rFonts w:hint="eastAsia"/>
+        </w:rPr>
       </w:pPr>
       <w:r>
         <w:rPr>
@@ -4788,7 +4530,14 @@
           <w:rFonts w:ascii="Arial" w:hAnsi="Arial" w:cs="Arial" w:hint="eastAsia"/>
           <w:shd w:val="clear" w:color="auto" w:fill="FFFFFF"/>
         </w:rPr>
-        <w:t>两名玩家</w:t>
+        <w:t>两名</w:t>
+      </w:r>
+      <w:r>
+        <w:rPr>
+          <w:rFonts w:ascii="Arial" w:hAnsi="Arial" w:cs="Arial" w:hint="eastAsia"/>
+          <w:shd w:val="clear" w:color="auto" w:fill="FFFFFF"/>
+        </w:rPr>
+        <w:t>用户</w:t>
       </w:r>
       <w:r>
         <w:rPr>
@@ -4884,35 +4633,28 @@
     </w:p>
     <w:p>
       <w:pPr>
-        <w:pStyle w:val="3"/>
-      </w:pPr>
-      <w:bookmarkStart w:id="20" w:name="_Toc52533607"/>
-      <w:r>
-        <w:t>&lt;</w:t>
-      </w:r>
-      <w:r>
-        <w:rPr>
-          <w:rFonts w:hint="eastAsia"/>
-        </w:rPr>
-        <w:t>Use case</w:t>
-      </w:r>
-      <w:r>
-        <w:t>5</w:t>
-      </w:r>
-      <w:r>
-        <w:rPr>
-          <w:rFonts w:hint="eastAsia"/>
-        </w:rPr>
-        <w:t xml:space="preserve"> 双人对战模式 规约</w:t>
-      </w:r>
-      <w:r>
-        <w:t>&gt;</w:t>
-      </w:r>
-      <w:bookmarkEnd w:id="20"/>
-    </w:p>
-    <w:p>
-      <w:pPr>
-        <w:ind w:firstLine="720"/>
+        <w:pStyle w:val="af2"/>
+        <w:numPr>
+          <w:ilvl w:val="0"/>
+          <w:numId w:val="9"/>
+        </w:numPr>
+        <w:ind w:firstLineChars="0"/>
+      </w:pPr>
+      <w:r>
+        <w:rPr>
+          <w:rFonts w:ascii="Arial" w:hAnsi="Arial" w:cs="Arial" w:hint="eastAsia"/>
+          <w:shd w:val="clear" w:color="auto" w:fill="FFFFFF"/>
+        </w:rPr>
+        <w:t>网上双人双海龟协同绘图</w:t>
+      </w:r>
+    </w:p>
+    <w:p>
+      <w:pPr>
+        <w:pStyle w:val="af2"/>
+        <w:ind w:left="1080" w:firstLineChars="0" w:firstLine="360"/>
+        <w:rPr>
+          <w:rFonts w:hint="eastAsia"/>
+        </w:rPr>
       </w:pPr>
       <w:r>
         <w:rPr>
@@ -4926,36 +4668,104 @@
           <w:rFonts w:ascii="Arial" w:hAnsi="Arial" w:cs="Arial" w:hint="eastAsia"/>
           <w:shd w:val="clear" w:color="auto" w:fill="FFFFFF"/>
         </w:rPr>
-        <w:t>两名玩家</w:t>
+        <w:t>两名</w:t>
+      </w:r>
+      <w:r>
+        <w:rPr>
+          <w:rFonts w:ascii="Arial" w:hAnsi="Arial" w:cs="Arial" w:hint="eastAsia"/>
+          <w:shd w:val="clear" w:color="auto" w:fill="FFFFFF"/>
+        </w:rPr>
+        <w:t>用户，各自发送指令控制自己的海龟进行绘图，双方可以自由协调沟通，共同完成绘图。</w:t>
+      </w:r>
+    </w:p>
+    <w:p>
+      <w:pPr>
+        <w:pStyle w:val="3"/>
+      </w:pPr>
+      <w:bookmarkStart w:id="21" w:name="_Toc55218612"/>
+      <w:r>
+        <w:t>&lt;</w:t>
+      </w:r>
+      <w:r>
+        <w:rPr>
+          <w:rFonts w:hint="eastAsia"/>
+        </w:rPr>
+        <w:t>Use case</w:t>
+      </w:r>
+      <w:r>
+        <w:t>5</w:t>
+      </w:r>
+      <w:r>
+        <w:rPr>
+          <w:rFonts w:hint="eastAsia"/>
+        </w:rPr>
+        <w:t xml:space="preserve"> 对战模式 规约</w:t>
+      </w:r>
+      <w:r>
+        <w:t>&gt;</w:t>
+      </w:r>
+      <w:bookmarkEnd w:id="21"/>
+    </w:p>
+    <w:p>
+      <w:pPr>
+        <w:ind w:firstLine="720"/>
+      </w:pPr>
+      <w:r>
+        <w:rPr>
+          <w:rFonts w:ascii="Arial" w:hAnsi="Arial" w:cs="Arial" w:hint="eastAsia"/>
+          <w:shd w:val="clear" w:color="auto" w:fill="FFFFFF"/>
+        </w:rPr>
+        <w:t>网上双人双海龟绘图对战。</w:t>
       </w:r>
       <w:r>
         <w:rPr>
           <w:rFonts w:ascii="Arial" w:hAnsi="Arial" w:cs="Arial"/>
           <w:shd w:val="clear" w:color="auto" w:fill="FFFFFF"/>
         </w:rPr>
-        <w:t>，各自发送指令控制自己的海龟绘图，在规定时间结束后，经由评分模块通过一定的评分机制决出胜者</w:t>
+        <w:t>已经匹配的</w:t>
       </w:r>
       <w:r>
         <w:rPr>
           <w:rFonts w:ascii="Arial" w:hAnsi="Arial" w:cs="Arial" w:hint="eastAsia"/>
           <w:shd w:val="clear" w:color="auto" w:fill="FFFFFF"/>
         </w:rPr>
+        <w:t>两名玩家</w:t>
+      </w:r>
+      <w:r>
+        <w:rPr>
+          <w:rFonts w:ascii="Arial" w:hAnsi="Arial" w:cs="Arial" w:hint="eastAsia"/>
+          <w:shd w:val="clear" w:color="auto" w:fill="FFFFFF"/>
+        </w:rPr>
+        <w:t>用户</w:t>
+      </w:r>
+      <w:r>
+        <w:rPr>
+          <w:rFonts w:ascii="Arial" w:hAnsi="Arial" w:cs="Arial"/>
+          <w:shd w:val="clear" w:color="auto" w:fill="FFFFFF"/>
+        </w:rPr>
+        <w:t>，各自发送指令控制自己的海龟绘图，在规定时间结束后，经由评分模块通过一定的评分机制决出胜者</w:t>
+      </w:r>
+      <w:r>
+        <w:rPr>
+          <w:rFonts w:ascii="Arial" w:hAnsi="Arial" w:cs="Arial" w:hint="eastAsia"/>
+          <w:shd w:val="clear" w:color="auto" w:fill="FFFFFF"/>
+        </w:rPr>
         <w:t>。</w:t>
       </w:r>
     </w:p>
+    <w:bookmarkEnd w:id="15"/>
     <w:p/>
     <w:p>
       <w:pPr>
         <w:pStyle w:val="2"/>
         <w:ind w:left="720" w:hanging="720"/>
       </w:pPr>
-      <w:bookmarkStart w:id="21" w:name="_Toc498836233"/>
-      <w:bookmarkStart w:id="22" w:name="_Toc52533608"/>
-      <w:r>
-        <w:rPr>
-          <w:rFonts w:hint="eastAsia"/>
-        </w:rPr>
-        <w:lastRenderedPageBreak/>
+      <w:bookmarkStart w:id="22" w:name="_Toc498836233"/>
+      <w:bookmarkStart w:id="23" w:name="_Toc55218613"/>
+      <w:r>
+        <w:rPr>
+          <w:rFonts w:hint="eastAsia"/>
+        </w:rPr>
         <w:t>易</w:t>
       </w:r>
       <w:r>
@@ -4964,16 +4774,16 @@
         </w:rPr>
         <w:t>用性</w:t>
       </w:r>
-      <w:bookmarkEnd w:id="21"/>
       <w:bookmarkEnd w:id="22"/>
+      <w:bookmarkEnd w:id="23"/>
     </w:p>
     <w:p>
       <w:pPr>
         <w:pStyle w:val="3"/>
         <w:ind w:left="720" w:hanging="720"/>
       </w:pPr>
-      <w:bookmarkStart w:id="23" w:name="_Toc498836234"/>
-      <w:bookmarkStart w:id="24" w:name="_Toc52533609"/>
+      <w:bookmarkStart w:id="24" w:name="_Toc498836234"/>
+      <w:bookmarkStart w:id="25" w:name="_Toc55218614"/>
       <w:r>
         <w:t>&lt;</w:t>
       </w:r>
@@ -4994,8 +4804,8 @@
       <w:r>
         <w:t>&gt;</w:t>
       </w:r>
-      <w:bookmarkEnd w:id="23"/>
       <w:bookmarkEnd w:id="24"/>
+      <w:bookmarkEnd w:id="25"/>
     </w:p>
     <w:p>
       <w:pPr>
@@ -5046,24 +4856,24 @@
       <w:pPr>
         <w:pStyle w:val="2"/>
       </w:pPr>
-      <w:bookmarkStart w:id="25" w:name="_Toc498836235"/>
-      <w:bookmarkStart w:id="26" w:name="_Toc52533610"/>
+      <w:bookmarkStart w:id="26" w:name="_Toc498836235"/>
+      <w:bookmarkStart w:id="27" w:name="_Toc55218615"/>
       <w:r>
         <w:rPr>
           <w:rFonts w:hint="eastAsia"/>
         </w:rPr>
         <w:t>可靠性</w:t>
       </w:r>
-      <w:bookmarkEnd w:id="25"/>
       <w:bookmarkEnd w:id="26"/>
+      <w:bookmarkEnd w:id="27"/>
     </w:p>
     <w:p>
       <w:pPr>
         <w:pStyle w:val="3"/>
         <w:ind w:left="720" w:hanging="720"/>
       </w:pPr>
-      <w:bookmarkStart w:id="27" w:name="_Toc498836236"/>
-      <w:bookmarkStart w:id="28" w:name="_Toc52533611"/>
+      <w:bookmarkStart w:id="28" w:name="_Toc498836236"/>
+      <w:bookmarkStart w:id="29" w:name="_Toc55218616"/>
       <w:r>
         <w:t>&lt;</w:t>
       </w:r>
@@ -5084,8 +4894,8 @@
       <w:r>
         <w:t>&gt;</w:t>
       </w:r>
-      <w:bookmarkEnd w:id="27"/>
       <w:bookmarkEnd w:id="28"/>
+      <w:bookmarkEnd w:id="29"/>
     </w:p>
     <w:p>
       <w:pPr>
@@ -5220,24 +5030,25 @@
           <w:numId w:val="1"/>
         </w:numPr>
       </w:pPr>
-      <w:bookmarkStart w:id="29" w:name="_Toc498836237"/>
-      <w:bookmarkStart w:id="30" w:name="_Toc52533612"/>
-      <w:r>
-        <w:rPr>
-          <w:rFonts w:hint="eastAsia"/>
-        </w:rPr>
+      <w:bookmarkStart w:id="30" w:name="_Toc498836237"/>
+      <w:bookmarkStart w:id="31" w:name="_Toc55218617"/>
+      <w:r>
+        <w:rPr>
+          <w:rFonts w:hint="eastAsia"/>
+        </w:rPr>
+        <w:lastRenderedPageBreak/>
         <w:t>性能</w:t>
       </w:r>
-      <w:bookmarkEnd w:id="29"/>
       <w:bookmarkEnd w:id="30"/>
+      <w:bookmarkEnd w:id="31"/>
     </w:p>
     <w:p>
       <w:pPr>
         <w:pStyle w:val="3"/>
         <w:ind w:left="720" w:hanging="720"/>
       </w:pPr>
-      <w:bookmarkStart w:id="31" w:name="_Toc498836238"/>
-      <w:bookmarkStart w:id="32" w:name="_Toc52533613"/>
+      <w:bookmarkStart w:id="32" w:name="_Toc498836238"/>
+      <w:bookmarkStart w:id="33" w:name="_Toc55218618"/>
       <w:r>
         <w:t>&lt;</w:t>
       </w:r>
@@ -5258,8 +5069,8 @@
       <w:r>
         <w:t>&gt;</w:t>
       </w:r>
-      <w:bookmarkEnd w:id="31"/>
       <w:bookmarkEnd w:id="32"/>
+      <w:bookmarkEnd w:id="33"/>
     </w:p>
     <w:p>
       <w:pPr>
@@ -5394,24 +5205,24 @@
       <w:pPr>
         <w:pStyle w:val="2"/>
       </w:pPr>
-      <w:bookmarkStart w:id="33" w:name="_Toc498836239"/>
-      <w:bookmarkStart w:id="34" w:name="_Toc52533614"/>
+      <w:bookmarkStart w:id="34" w:name="_Toc498836239"/>
+      <w:bookmarkStart w:id="35" w:name="_Toc55218619"/>
       <w:r>
         <w:rPr>
           <w:rFonts w:hint="eastAsia"/>
         </w:rPr>
         <w:t>可支持性</w:t>
       </w:r>
-      <w:bookmarkEnd w:id="33"/>
       <w:bookmarkEnd w:id="34"/>
+      <w:bookmarkEnd w:id="35"/>
     </w:p>
     <w:p>
       <w:pPr>
         <w:pStyle w:val="3"/>
         <w:ind w:left="720" w:hanging="720"/>
       </w:pPr>
-      <w:bookmarkStart w:id="35" w:name="_Toc498836240"/>
-      <w:bookmarkStart w:id="36" w:name="_Toc52533615"/>
+      <w:bookmarkStart w:id="36" w:name="_Toc498836240"/>
+      <w:bookmarkStart w:id="37" w:name="_Toc55218620"/>
       <w:r>
         <w:t>&lt;</w:t>
       </w:r>
@@ -5432,15 +5243,12 @@
       <w:r>
         <w:t>&gt;</w:t>
       </w:r>
-      <w:bookmarkEnd w:id="35"/>
       <w:bookmarkEnd w:id="36"/>
+      <w:bookmarkEnd w:id="37"/>
     </w:p>
     <w:p>
       <w:pPr>
         <w:pStyle w:val="a9"/>
-        <w:rPr>
-          <w:rFonts w:hint="eastAsia"/>
-        </w:rPr>
       </w:pPr>
       <w:r>
         <w:rPr>
@@ -5469,9 +5277,6 @@
     <w:p>
       <w:pPr>
         <w:pStyle w:val="a9"/>
-        <w:rPr>
-          <w:rFonts w:hint="eastAsia"/>
-        </w:rPr>
       </w:pPr>
       <w:r>
         <w:rPr>
@@ -5510,25 +5315,24 @@
       <w:pPr>
         <w:pStyle w:val="2"/>
       </w:pPr>
-      <w:bookmarkStart w:id="37" w:name="_Toc498836241"/>
-      <w:bookmarkStart w:id="38" w:name="_Toc52533616"/>
-      <w:r>
-        <w:rPr>
-          <w:rFonts w:hint="eastAsia"/>
-        </w:rPr>
-        <w:lastRenderedPageBreak/>
+      <w:bookmarkStart w:id="38" w:name="_Toc498836241"/>
+      <w:bookmarkStart w:id="39" w:name="_Toc55218621"/>
+      <w:r>
+        <w:rPr>
+          <w:rFonts w:hint="eastAsia"/>
+        </w:rPr>
         <w:t>设计约束</w:t>
       </w:r>
-      <w:bookmarkEnd w:id="37"/>
       <w:bookmarkEnd w:id="38"/>
+      <w:bookmarkEnd w:id="39"/>
     </w:p>
     <w:p>
       <w:pPr>
         <w:pStyle w:val="3"/>
         <w:ind w:left="720" w:hanging="720"/>
       </w:pPr>
-      <w:bookmarkStart w:id="39" w:name="_Toc498836242"/>
-      <w:bookmarkStart w:id="40" w:name="_Toc52533617"/>
+      <w:bookmarkStart w:id="40" w:name="_Toc498836242"/>
+      <w:bookmarkStart w:id="41" w:name="_Toc55218622"/>
       <w:r>
         <w:t>&lt;</w:t>
       </w:r>
@@ -5549,8 +5353,8 @@
       <w:r>
         <w:t>&gt;</w:t>
       </w:r>
-      <w:bookmarkEnd w:id="39"/>
       <w:bookmarkEnd w:id="40"/>
+      <w:bookmarkEnd w:id="41"/>
     </w:p>
     <w:p>
       <w:pPr>
@@ -5565,15 +5369,43 @@
       <w:r>
         <w:t xml:space="preserve">: </w:t>
       </w:r>
-      <w:r>
-        <w:t>C++, C#</w:t>
-      </w:r>
-      <w:r>
-        <w:rPr>
-          <w:rFonts w:hint="eastAsia"/>
-        </w:rPr>
-        <w:t>，Python</w:t>
-      </w:r>
+      <w:proofErr w:type="gramStart"/>
+      <w:r>
+        <w:t>C++</w:t>
+      </w:r>
+      <w:r>
+        <w:t>,</w:t>
+      </w:r>
+      <w:r>
+        <w:t>C#</w:t>
+      </w:r>
+      <w:proofErr w:type="gramEnd"/>
+      <w:r>
+        <w:rPr>
+          <w:rFonts w:hint="eastAsia"/>
+        </w:rPr>
+        <w:t>,</w:t>
+      </w:r>
+      <w:proofErr w:type="spellStart"/>
+      <w:r>
+        <w:rPr>
+          <w:rFonts w:hint="eastAsia"/>
+        </w:rPr>
+        <w:t>Python</w:t>
+      </w:r>
+      <w:r>
+        <w:t>,</w:t>
+      </w:r>
+      <w:r>
+        <w:rPr>
+          <w:rFonts w:hint="eastAsia"/>
+        </w:rPr>
+        <w:t>Ja</w:t>
+      </w:r>
+      <w:r>
+        <w:t>va</w:t>
+      </w:r>
+      <w:proofErr w:type="spellEnd"/>
     </w:p>
     <w:p>
       <w:pPr>
@@ -5649,93 +5481,116 @@
           <w:rFonts w:ascii="Arial" w:hAnsi="Arial" w:cs="Arial"/>
           <w:color w:val="000000"/>
         </w:rPr>
-        <w:t>注册系统的服务器部分应在</w:t>
+        <w:t>注册系统的服务器部分</w:t>
       </w:r>
       <w:r>
         <w:rPr>
           <w:rFonts w:ascii="Arial" w:hAnsi="Arial" w:cs="Arial" w:hint="eastAsia"/>
           <w:color w:val="000000"/>
         </w:rPr>
-        <w:t>亚马逊</w:t>
-      </w:r>
+        <w:t>部署</w:t>
+      </w:r>
+      <w:r>
+        <w:rPr>
+          <w:rFonts w:ascii="Arial" w:hAnsi="Arial" w:cs="Arial"/>
+          <w:color w:val="000000"/>
+        </w:rPr>
+        <w:t>在</w:t>
+      </w:r>
+      <w:proofErr w:type="gramStart"/>
       <w:r>
         <w:rPr>
           <w:rFonts w:ascii="Arial" w:hAnsi="Arial" w:cs="Arial" w:hint="eastAsia"/>
           <w:color w:val="000000"/>
         </w:rPr>
-        <w:t>AWS</w:t>
-      </w:r>
+        <w:t>腾讯云</w:t>
+      </w:r>
+      <w:proofErr w:type="gramEnd"/>
       <w:r>
         <w:rPr>
           <w:rFonts w:ascii="Arial" w:hAnsi="Arial" w:cs="Arial" w:hint="eastAsia"/>
           <w:color w:val="000000"/>
         </w:rPr>
-        <w:t>平台</w:t>
+        <w:t>，实现响应用户登陆、匹配等请求。后端打包</w:t>
       </w:r>
       <w:r>
         <w:rPr>
           <w:rFonts w:ascii="Arial" w:hAnsi="Arial" w:cs="Arial" w:hint="eastAsia"/>
           <w:color w:val="000000"/>
         </w:rPr>
-        <w:t>或其他类似平台</w:t>
+        <w:t>docker</w:t>
       </w:r>
       <w:r>
         <w:rPr>
           <w:rFonts w:ascii="Arial" w:hAnsi="Arial" w:cs="Arial" w:hint="eastAsia"/>
           <w:color w:val="000000"/>
         </w:rPr>
-        <w:t>，实现响应用户登陆、匹配等请求。后端打包</w:t>
+        <w:t>镜像部署，数据库部分有</w:t>
       </w:r>
       <w:r>
         <w:rPr>
           <w:rFonts w:ascii="Arial" w:hAnsi="Arial" w:cs="Arial" w:hint="eastAsia"/>
           <w:color w:val="000000"/>
         </w:rPr>
-        <w:t>docker</w:t>
+        <w:t>My</w:t>
+      </w:r>
+      <w:r>
+        <w:rPr>
+          <w:rFonts w:ascii="Arial" w:hAnsi="Arial" w:cs="Arial"/>
+          <w:color w:val="000000"/>
+        </w:rPr>
+        <w:t>SQL</w:t>
       </w:r>
       <w:r>
         <w:rPr>
           <w:rFonts w:ascii="Arial" w:hAnsi="Arial" w:cs="Arial" w:hint="eastAsia"/>
           <w:color w:val="000000"/>
         </w:rPr>
-        <w:t>镜像部署，数据库部分有</w:t>
+        <w:t>数据库支持</w:t>
       </w:r>
       <w:r>
         <w:rPr>
           <w:rFonts w:ascii="Arial" w:hAnsi="Arial" w:cs="Arial" w:hint="eastAsia"/>
           <w:color w:val="000000"/>
         </w:rPr>
-        <w:t>My</w:t>
+        <w:t>，必要时采用也</w:t>
+      </w:r>
+      <w:r>
+        <w:rPr>
+          <w:rFonts w:ascii="Arial" w:hAnsi="Arial" w:cs="Arial" w:hint="eastAsia"/>
+          <w:color w:val="000000"/>
+        </w:rPr>
+        <w:t>M</w:t>
       </w:r>
       <w:r>
         <w:rPr>
           <w:rFonts w:ascii="Arial" w:hAnsi="Arial" w:cs="Arial"/>
           <w:color w:val="000000"/>
         </w:rPr>
-        <w:t>SQL</w:t>
+        <w:t>ongoDB</w:t>
       </w:r>
       <w:r>
         <w:rPr>
           <w:rFonts w:ascii="Arial" w:hAnsi="Arial" w:cs="Arial" w:hint="eastAsia"/>
           <w:color w:val="000000"/>
         </w:rPr>
-        <w:t>数据库支持</w:t>
+        <w:t>数据库</w:t>
       </w:r>
     </w:p>
     <w:p>
       <w:pPr>
         <w:pStyle w:val="2"/>
       </w:pPr>
-      <w:bookmarkStart w:id="41" w:name="_Toc498836243"/>
-      <w:bookmarkStart w:id="42" w:name="_Toc52533618"/>
+      <w:bookmarkStart w:id="42" w:name="_Toc498836243"/>
+      <w:bookmarkStart w:id="43" w:name="_Toc55218623"/>
       <w:r>
         <w:rPr>
           <w:rFonts w:hint="eastAsia"/>
         </w:rPr>
         <w:t>联机用户文档和帮助系统需求</w:t>
       </w:r>
-      <w:bookmarkEnd w:id="41"/>
       <w:bookmarkEnd w:id="42"/>
+      <w:bookmarkEnd w:id="43"/>
     </w:p>
     <w:p>
       <w:pPr>
@@ -5784,32 +5639,33 @@
       <w:pPr>
         <w:pStyle w:val="2"/>
       </w:pPr>
-      <w:bookmarkStart w:id="43" w:name="_Toc498836245"/>
-      <w:bookmarkStart w:id="44" w:name="_Toc52533619"/>
-      <w:r>
-        <w:rPr>
-          <w:rFonts w:hint="eastAsia"/>
-        </w:rPr>
+      <w:bookmarkStart w:id="44" w:name="_Toc498836245"/>
+      <w:bookmarkStart w:id="45" w:name="_Toc55218624"/>
+      <w:r>
+        <w:rPr>
+          <w:rFonts w:hint="eastAsia"/>
+        </w:rPr>
+        <w:lastRenderedPageBreak/>
         <w:t>接口</w:t>
       </w:r>
-      <w:bookmarkEnd w:id="43"/>
       <w:bookmarkEnd w:id="44"/>
+      <w:bookmarkEnd w:id="45"/>
     </w:p>
     <w:p>
       <w:pPr>
         <w:pStyle w:val="3"/>
         <w:ind w:left="720" w:hanging="720"/>
       </w:pPr>
-      <w:bookmarkStart w:id="45" w:name="_Toc498836246"/>
-      <w:bookmarkStart w:id="46" w:name="_Toc52533620"/>
+      <w:bookmarkStart w:id="46" w:name="_Toc498836246"/>
+      <w:bookmarkStart w:id="47" w:name="_Toc55218625"/>
       <w:r>
         <w:rPr>
           <w:rFonts w:hint="eastAsia"/>
         </w:rPr>
         <w:t>用户界面</w:t>
       </w:r>
-      <w:bookmarkEnd w:id="45"/>
       <w:bookmarkEnd w:id="46"/>
+      <w:bookmarkEnd w:id="47"/>
     </w:p>
     <w:p>
       <w:pPr>
@@ -5838,7 +5694,7 @@
                     </pic:cNvPicPr>
                   </pic:nvPicPr>
                   <pic:blipFill>
-                    <a:blip r:embed="rId13" cstate="print">
+                    <a:blip r:embed="rId9" cstate="print">
                       <a:extLst>
                         <a:ext uri="{28A0092B-C50C-407E-A947-70E740481C1C}">
                           <a14:useLocalDpi xmlns:a14="http://schemas.microsoft.com/office/drawing/2010/main" val="0"/>
@@ -5947,7 +5803,7 @@
                     </pic:cNvPicPr>
                   </pic:nvPicPr>
                   <pic:blipFill>
-                    <a:blip r:embed="rId14" cstate="print">
+                    <a:blip r:embed="rId10" cstate="print">
                       <a:extLst>
                         <a:ext uri="{28A0092B-C50C-407E-A947-70E740481C1C}">
                           <a14:useLocalDpi xmlns:a14="http://schemas.microsoft.com/office/drawing/2010/main" val="0"/>
@@ -5988,7 +5844,6 @@
         <w:rPr>
           <w:rFonts w:hint="eastAsia"/>
         </w:rPr>
-        <w:lastRenderedPageBreak/>
         <w:t xml:space="preserve"> </w:t>
       </w:r>
       <w:r>
@@ -6019,16 +5874,16 @@
         </w:numPr>
         <w:ind w:left="720" w:hanging="720"/>
       </w:pPr>
-      <w:bookmarkStart w:id="47" w:name="_Toc498836247"/>
-      <w:bookmarkStart w:id="48" w:name="_Toc52533621"/>
+      <w:bookmarkStart w:id="48" w:name="_Toc498836247"/>
+      <w:bookmarkStart w:id="49" w:name="_Toc55218626"/>
       <w:r>
         <w:rPr>
           <w:rFonts w:hint="eastAsia"/>
         </w:rPr>
         <w:t>硬件接口</w:t>
       </w:r>
-      <w:bookmarkEnd w:id="47"/>
       <w:bookmarkEnd w:id="48"/>
+      <w:bookmarkEnd w:id="49"/>
     </w:p>
     <w:p>
       <w:pPr>
@@ -6068,9 +5923,6 @@
     <w:p>
       <w:pPr>
         <w:pStyle w:val="a9"/>
-        <w:rPr>
-          <w:rFonts w:hint="eastAsia"/>
-        </w:rPr>
       </w:pPr>
       <w:r>
         <w:rPr>
@@ -6084,16 +5936,16 @@
         <w:pStyle w:val="3"/>
         <w:ind w:left="720" w:hanging="720"/>
       </w:pPr>
-      <w:bookmarkStart w:id="49" w:name="_Toc498836248"/>
-      <w:bookmarkStart w:id="50" w:name="_Toc52533622"/>
+      <w:bookmarkStart w:id="50" w:name="_Toc498836248"/>
+      <w:bookmarkStart w:id="51" w:name="_Toc55218627"/>
       <w:r>
         <w:rPr>
           <w:rFonts w:hint="eastAsia"/>
         </w:rPr>
         <w:t>软件接口</w:t>
       </w:r>
-      <w:bookmarkEnd w:id="49"/>
       <w:bookmarkEnd w:id="50"/>
+      <w:bookmarkEnd w:id="51"/>
     </w:p>
     <w:p>
       <w:pPr>
@@ -6111,16 +5963,16 @@
         <w:pStyle w:val="3"/>
         <w:ind w:left="720" w:hanging="720"/>
       </w:pPr>
-      <w:bookmarkStart w:id="51" w:name="_Toc498836249"/>
-      <w:bookmarkStart w:id="52" w:name="_Toc52533623"/>
+      <w:bookmarkStart w:id="52" w:name="_Toc498836249"/>
+      <w:bookmarkStart w:id="53" w:name="_Toc55218628"/>
       <w:r>
         <w:rPr>
           <w:rFonts w:hint="eastAsia"/>
         </w:rPr>
         <w:t>通信接口</w:t>
       </w:r>
-      <w:bookmarkEnd w:id="51"/>
       <w:bookmarkEnd w:id="52"/>
+      <w:bookmarkEnd w:id="53"/>
     </w:p>
     <w:p>
       <w:pPr>
@@ -6132,21 +5984,46 @@
         </w:rPr>
         <w:t>以太网接口和无线接口</w:t>
       </w:r>
+      <w:r>
+        <w:rPr>
+          <w:rFonts w:hint="eastAsia"/>
+        </w:rPr>
+        <w:t>,使用H</w:t>
+      </w:r>
+      <w:r>
+        <w:t>TTP</w:t>
+      </w:r>
+      <w:r>
+        <w:rPr>
+          <w:rFonts w:hint="eastAsia"/>
+        </w:rPr>
+        <w:t>和TCP</w:t>
+      </w:r>
+      <w:r>
+        <w:t>/IP</w:t>
+      </w:r>
+      <w:r>
+        <w:rPr>
+          <w:rFonts w:hint="eastAsia"/>
+        </w:rPr>
+        <w:t>协议</w:t>
+      </w:r>
     </w:p>
     <w:p>
       <w:pPr>
         <w:pStyle w:val="2"/>
       </w:pPr>
-      <w:bookmarkStart w:id="53" w:name="_Toc498836252"/>
-      <w:bookmarkStart w:id="54" w:name="_Toc52533624"/>
-      <w:r>
-        <w:rPr>
-          <w:rFonts w:hint="eastAsia"/>
-        </w:rPr>
+      <w:bookmarkStart w:id="54" w:name="_Toc498836252"/>
+      <w:bookmarkStart w:id="55" w:name="_Toc55218629"/>
+      <w:r>
+        <w:rPr>
+          <w:rFonts w:hint="eastAsia"/>
+        </w:rPr>
+        <w:lastRenderedPageBreak/>
         <w:t>适用的标准</w:t>
       </w:r>
-      <w:bookmarkEnd w:id="53"/>
       <w:bookmarkEnd w:id="54"/>
+      <w:bookmarkEnd w:id="55"/>
     </w:p>
     <w:p>
       <w:pPr>
@@ -6160,8 +6037,8 @@
       </w:r>
     </w:p>
     <w:sectPr>
-      <w:headerReference w:type="default" r:id="rId15"/>
-      <w:footerReference w:type="default" r:id="rId16"/>
+      <w:headerReference w:type="default" r:id="rId11"/>
+      <w:footerReference w:type="default" r:id="rId12"/>
       <w:pgSz w:w="12240" w:h="15840" w:code="1"/>
       <w:pgMar w:top="1440" w:right="1440" w:bottom="1440" w:left="1440" w:header="720" w:footer="720" w:gutter="0"/>
       <w:cols w:space="720"/>
@@ -6649,7 +6526,7 @@
               <w:rFonts w:ascii="Times New Roman"/>
               <w:noProof/>
             </w:rPr>
-            <w:t>Date:  &lt;02/10/2020&gt;</w:t>
+            <w:t>Date:  &lt;02/11/2020&gt;</w:t>
           </w:r>
         </w:p>
       </w:tc>
@@ -6743,6 +6620,184 @@
     </w:lvl>
   </w:abstractNum>
   <w:abstractNum w:abstractNumId="1" w15:restartNumberingAfterBreak="0">
+    <w:nsid w:val="00C7098B"/>
+    <w:multiLevelType w:val="hybridMultilevel"/>
+    <w:tmpl w:val="F6ACDA12"/>
+    <w:lvl w:ilvl="0" w:tplc="9702979E">
+      <w:start w:val="1"/>
+      <w:numFmt w:val="lowerLetter"/>
+      <w:lvlText w:val="%1)"/>
+      <w:lvlJc w:val="left"/>
+      <w:pPr>
+        <w:ind w:left="1080" w:hanging="360"/>
+      </w:pPr>
+      <w:rPr>
+        <w:rFonts w:hint="default"/>
+      </w:rPr>
+    </w:lvl>
+    <w:lvl w:ilvl="1" w:tplc="04090019" w:tentative="1">
+      <w:start w:val="1"/>
+      <w:numFmt w:val="lowerLetter"/>
+      <w:lvlText w:val="%2)"/>
+      <w:lvlJc w:val="left"/>
+      <w:pPr>
+        <w:ind w:left="1560" w:hanging="420"/>
+      </w:pPr>
+    </w:lvl>
+    <w:lvl w:ilvl="2" w:tplc="0409001B" w:tentative="1">
+      <w:start w:val="1"/>
+      <w:numFmt w:val="lowerRoman"/>
+      <w:lvlText w:val="%3."/>
+      <w:lvlJc w:val="right"/>
+      <w:pPr>
+        <w:ind w:left="1980" w:hanging="420"/>
+      </w:pPr>
+    </w:lvl>
+    <w:lvl w:ilvl="3" w:tplc="0409000F" w:tentative="1">
+      <w:start w:val="1"/>
+      <w:numFmt w:val="decimal"/>
+      <w:lvlText w:val="%4."/>
+      <w:lvlJc w:val="left"/>
+      <w:pPr>
+        <w:ind w:left="2400" w:hanging="420"/>
+      </w:pPr>
+    </w:lvl>
+    <w:lvl w:ilvl="4" w:tplc="04090019" w:tentative="1">
+      <w:start w:val="1"/>
+      <w:numFmt w:val="lowerLetter"/>
+      <w:lvlText w:val="%5)"/>
+      <w:lvlJc w:val="left"/>
+      <w:pPr>
+        <w:ind w:left="2820" w:hanging="420"/>
+      </w:pPr>
+    </w:lvl>
+    <w:lvl w:ilvl="5" w:tplc="0409001B" w:tentative="1">
+      <w:start w:val="1"/>
+      <w:numFmt w:val="lowerRoman"/>
+      <w:lvlText w:val="%6."/>
+      <w:lvlJc w:val="right"/>
+      <w:pPr>
+        <w:ind w:left="3240" w:hanging="420"/>
+      </w:pPr>
+    </w:lvl>
+    <w:lvl w:ilvl="6" w:tplc="0409000F" w:tentative="1">
+      <w:start w:val="1"/>
+      <w:numFmt w:val="decimal"/>
+      <w:lvlText w:val="%7."/>
+      <w:lvlJc w:val="left"/>
+      <w:pPr>
+        <w:ind w:left="3660" w:hanging="420"/>
+      </w:pPr>
+    </w:lvl>
+    <w:lvl w:ilvl="7" w:tplc="04090019" w:tentative="1">
+      <w:start w:val="1"/>
+      <w:numFmt w:val="lowerLetter"/>
+      <w:lvlText w:val="%8)"/>
+      <w:lvlJc w:val="left"/>
+      <w:pPr>
+        <w:ind w:left="4080" w:hanging="420"/>
+      </w:pPr>
+    </w:lvl>
+    <w:lvl w:ilvl="8" w:tplc="0409001B" w:tentative="1">
+      <w:start w:val="1"/>
+      <w:numFmt w:val="lowerRoman"/>
+      <w:lvlText w:val="%9."/>
+      <w:lvlJc w:val="right"/>
+      <w:pPr>
+        <w:ind w:left="4500" w:hanging="420"/>
+      </w:pPr>
+    </w:lvl>
+  </w:abstractNum>
+  <w:abstractNum w:abstractNumId="2" w15:restartNumberingAfterBreak="0">
+    <w:nsid w:val="24517D91"/>
+    <w:multiLevelType w:val="hybridMultilevel"/>
+    <w:tmpl w:val="0882C4E4"/>
+    <w:lvl w:ilvl="0" w:tplc="DF149BD0">
+      <w:start w:val="1"/>
+      <w:numFmt w:val="lowerLetter"/>
+      <w:lvlText w:val="%1)"/>
+      <w:lvlJc w:val="left"/>
+      <w:pPr>
+        <w:ind w:left="1080" w:hanging="360"/>
+      </w:pPr>
+      <w:rPr>
+        <w:rFonts w:ascii="Arial" w:hAnsi="Arial" w:cs="Arial" w:hint="default"/>
+      </w:rPr>
+    </w:lvl>
+    <w:lvl w:ilvl="1" w:tplc="04090019" w:tentative="1">
+      <w:start w:val="1"/>
+      <w:numFmt w:val="lowerLetter"/>
+      <w:lvlText w:val="%2)"/>
+      <w:lvlJc w:val="left"/>
+      <w:pPr>
+        <w:ind w:left="1560" w:hanging="420"/>
+      </w:pPr>
+    </w:lvl>
+    <w:lvl w:ilvl="2" w:tplc="0409001B" w:tentative="1">
+      <w:start w:val="1"/>
+      <w:numFmt w:val="lowerRoman"/>
+      <w:lvlText w:val="%3."/>
+      <w:lvlJc w:val="right"/>
+      <w:pPr>
+        <w:ind w:left="1980" w:hanging="420"/>
+      </w:pPr>
+    </w:lvl>
+    <w:lvl w:ilvl="3" w:tplc="0409000F" w:tentative="1">
+      <w:start w:val="1"/>
+      <w:numFmt w:val="decimal"/>
+      <w:lvlText w:val="%4."/>
+      <w:lvlJc w:val="left"/>
+      <w:pPr>
+        <w:ind w:left="2400" w:hanging="420"/>
+      </w:pPr>
+    </w:lvl>
+    <w:lvl w:ilvl="4" w:tplc="04090019" w:tentative="1">
+      <w:start w:val="1"/>
+      <w:numFmt w:val="lowerLetter"/>
+      <w:lvlText w:val="%5)"/>
+      <w:lvlJc w:val="left"/>
+      <w:pPr>
+        <w:ind w:left="2820" w:hanging="420"/>
+      </w:pPr>
+    </w:lvl>
+    <w:lvl w:ilvl="5" w:tplc="0409001B" w:tentative="1">
+      <w:start w:val="1"/>
+      <w:numFmt w:val="lowerRoman"/>
+      <w:lvlText w:val="%6."/>
+      <w:lvlJc w:val="right"/>
+      <w:pPr>
+        <w:ind w:left="3240" w:hanging="420"/>
+      </w:pPr>
+    </w:lvl>
+    <w:lvl w:ilvl="6" w:tplc="0409000F" w:tentative="1">
+      <w:start w:val="1"/>
+      <w:numFmt w:val="decimal"/>
+      <w:lvlText w:val="%7."/>
+      <w:lvlJc w:val="left"/>
+      <w:pPr>
+        <w:ind w:left="3660" w:hanging="420"/>
+      </w:pPr>
+    </w:lvl>
+    <w:lvl w:ilvl="7" w:tplc="04090019" w:tentative="1">
+      <w:start w:val="1"/>
+      <w:numFmt w:val="lowerLetter"/>
+      <w:lvlText w:val="%8)"/>
+      <w:lvlJc w:val="left"/>
+      <w:pPr>
+        <w:ind w:left="4080" w:hanging="420"/>
+      </w:pPr>
+    </w:lvl>
+    <w:lvl w:ilvl="8" w:tplc="0409001B" w:tentative="1">
+      <w:start w:val="1"/>
+      <w:numFmt w:val="lowerRoman"/>
+      <w:lvlText w:val="%9."/>
+      <w:lvlJc w:val="right"/>
+      <w:pPr>
+        <w:ind w:left="4500" w:hanging="420"/>
+      </w:pPr>
+    </w:lvl>
+  </w:abstractNum>
+  <w:abstractNum w:abstractNumId="3" w15:restartNumberingAfterBreak="0">
     <w:nsid w:val="2BB442FB"/>
     <w:multiLevelType w:val="multilevel"/>
     <w:tmpl w:val="D2102A0C"/>
@@ -6856,7 +6911,7 @@
       </w:pPr>
     </w:lvl>
   </w:abstractNum>
-  <w:abstractNum w:abstractNumId="2" w15:restartNumberingAfterBreak="0">
+  <w:abstractNum w:abstractNumId="4" w15:restartNumberingAfterBreak="0">
     <w:nsid w:val="4E7C1FB6"/>
     <w:multiLevelType w:val="hybridMultilevel"/>
     <w:tmpl w:val="09CE662A"/>
@@ -6945,7 +7000,7 @@
       </w:pPr>
     </w:lvl>
   </w:abstractNum>
-  <w:abstractNum w:abstractNumId="3" w15:restartNumberingAfterBreak="0">
+  <w:abstractNum w:abstractNumId="5" w15:restartNumberingAfterBreak="0">
     <w:nsid w:val="590A2674"/>
     <w:multiLevelType w:val="hybridMultilevel"/>
     <w:tmpl w:val="6E1E12E2"/>
@@ -7034,6 +7089,95 @@
       </w:pPr>
     </w:lvl>
   </w:abstractNum>
+  <w:abstractNum w:abstractNumId="6" w15:restartNumberingAfterBreak="0">
+    <w:nsid w:val="614E41E4"/>
+    <w:multiLevelType w:val="hybridMultilevel"/>
+    <w:tmpl w:val="53E63536"/>
+    <w:lvl w:ilvl="0" w:tplc="F8F6B7DE">
+      <w:start w:val="1"/>
+      <w:numFmt w:val="lowerLetter"/>
+      <w:lvlText w:val="%1)"/>
+      <w:lvlJc w:val="left"/>
+      <w:pPr>
+        <w:ind w:left="360" w:hanging="360"/>
+      </w:pPr>
+      <w:rPr>
+        <w:rFonts w:hint="default"/>
+      </w:rPr>
+    </w:lvl>
+    <w:lvl w:ilvl="1" w:tplc="04090019" w:tentative="1">
+      <w:start w:val="1"/>
+      <w:numFmt w:val="lowerLetter"/>
+      <w:lvlText w:val="%2)"/>
+      <w:lvlJc w:val="left"/>
+      <w:pPr>
+        <w:ind w:left="840" w:hanging="420"/>
+      </w:pPr>
+    </w:lvl>
+    <w:lvl w:ilvl="2" w:tplc="0409001B" w:tentative="1">
+      <w:start w:val="1"/>
+      <w:numFmt w:val="lowerRoman"/>
+      <w:lvlText w:val="%3."/>
+      <w:lvlJc w:val="right"/>
+      <w:pPr>
+        <w:ind w:left="1260" w:hanging="420"/>
+      </w:pPr>
+    </w:lvl>
+    <w:lvl w:ilvl="3" w:tplc="0409000F" w:tentative="1">
+      <w:start w:val="1"/>
+      <w:numFmt w:val="decimal"/>
+      <w:lvlText w:val="%4."/>
+      <w:lvlJc w:val="left"/>
+      <w:pPr>
+        <w:ind w:left="1680" w:hanging="420"/>
+      </w:pPr>
+    </w:lvl>
+    <w:lvl w:ilvl="4" w:tplc="04090019" w:tentative="1">
+      <w:start w:val="1"/>
+      <w:numFmt w:val="lowerLetter"/>
+      <w:lvlText w:val="%5)"/>
+      <w:lvlJc w:val="left"/>
+      <w:pPr>
+        <w:ind w:left="2100" w:hanging="420"/>
+      </w:pPr>
+    </w:lvl>
+    <w:lvl w:ilvl="5" w:tplc="0409001B" w:tentative="1">
+      <w:start w:val="1"/>
+      <w:numFmt w:val="lowerRoman"/>
+      <w:lvlText w:val="%6."/>
+      <w:lvlJc w:val="right"/>
+      <w:pPr>
+        <w:ind w:left="2520" w:hanging="420"/>
+      </w:pPr>
+    </w:lvl>
+    <w:lvl w:ilvl="6" w:tplc="0409000F" w:tentative="1">
+      <w:start w:val="1"/>
+      <w:numFmt w:val="decimal"/>
+      <w:lvlText w:val="%7."/>
+      <w:lvlJc w:val="left"/>
+      <w:pPr>
+        <w:ind w:left="2940" w:hanging="420"/>
+      </w:pPr>
+    </w:lvl>
+    <w:lvl w:ilvl="7" w:tplc="04090019" w:tentative="1">
+      <w:start w:val="1"/>
+      <w:numFmt w:val="lowerLetter"/>
+      <w:lvlText w:val="%8)"/>
+      <w:lvlJc w:val="left"/>
+      <w:pPr>
+        <w:ind w:left="3360" w:hanging="420"/>
+      </w:pPr>
+    </w:lvl>
+    <w:lvl w:ilvl="8" w:tplc="0409001B" w:tentative="1">
+      <w:start w:val="1"/>
+      <w:numFmt w:val="lowerRoman"/>
+      <w:lvlText w:val="%9."/>
+      <w:lvlJc w:val="right"/>
+      <w:pPr>
+        <w:ind w:left="3780" w:hanging="420"/>
+      </w:pPr>
+    </w:lvl>
+  </w:abstractNum>
   <w:num w:numId="1">
     <w:abstractNumId w:val="0"/>
   </w:num>
@@ -7041,19 +7185,28 @@
     <w:abstractNumId w:val="0"/>
   </w:num>
   <w:num w:numId="3">
-    <w:abstractNumId w:val="1"/>
+    <w:abstractNumId w:val="3"/>
   </w:num>
   <w:num w:numId="4">
-    <w:abstractNumId w:val="3"/>
+    <w:abstractNumId w:val="5"/>
   </w:num>
   <w:num w:numId="5">
-    <w:abstractNumId w:val="2"/>
+    <w:abstractNumId w:val="4"/>
   </w:num>
   <w:num w:numId="6">
     <w:abstractNumId w:val="0"/>
     <w:lvlOverride w:ilvl="0">
       <w:startOverride w:val="1"/>
     </w:lvlOverride>
+  </w:num>
+  <w:num w:numId="7">
+    <w:abstractNumId w:val="6"/>
+  </w:num>
+  <w:num w:numId="8">
+    <w:abstractNumId w:val="1"/>
+  </w:num>
+  <w:num w:numId="9">
+    <w:abstractNumId w:val="2"/>
   </w:num>
   <w:numIdMacAtCleanup w:val="2"/>
 </w:numbering>

</xml_diff>